<commit_message>
New layout - giannis edit
</commit_message>
<xml_diff>
--- a/Documentation/Layout - Contents.docx
+++ b/Documentation/Layout - Contents.docx
@@ -1,6 +1,6 @@
 
 <file path=word/document.xml><?xml version="1.0" encoding="utf-8"?>
-<w:document xmlns:wpc="http://schemas.microsoft.com/office/word/2010/wordprocessingCanvas" xmlns:cx="http://schemas.microsoft.com/office/drawing/2014/chartex" xmlns:cx1="http://schemas.microsoft.com/office/drawing/2015/9/8/chartex" xmlns:cx2="http://schemas.microsoft.com/office/drawing/2015/10/21/chartex" xmlns:cx3="http://schemas.microsoft.com/office/drawing/2016/5/9/chartex" xmlns:cx4="http://schemas.microsoft.com/office/drawing/2016/5/10/chartex" xmlns:cx5="http://schemas.microsoft.com/office/drawing/2016/5/11/chartex" xmlns:cx6="http://schemas.microsoft.com/office/drawing/2016/5/12/chartex" xmlns:cx7="http://schemas.microsoft.com/office/drawing/2016/5/13/chartex" xmlns:cx8="http://schemas.microsoft.com/office/drawing/2016/5/14/chartex" xmlns:mc="http://schemas.openxmlformats.org/markup-compatibility/2006" xmlns:aink="http://schemas.microsoft.com/office/drawing/2016/ink" xmlns:am3d="http://schemas.microsoft.com/office/drawing/2017/model3d" xmlns:o="urn:schemas-microsoft-com:office:office" xmlns:oel="http://schemas.microsoft.com/office/2019/extlst" xmlns:r="http://schemas.openxmlformats.org/officeDocument/2006/relationships" xmlns:m="http://schemas.openxmlformats.org/officeDocument/2006/math" xmlns:v="urn:schemas-microsoft-com:vml" xmlns:wp14="http://schemas.microsoft.com/office/word/2010/wordprocessingDrawing" xmlns:wp="http://schemas.openxmlformats.org/drawingml/2006/wordprocessingDrawing" xmlns:w10="urn:schemas-microsoft-com:office:word" xmlns:w="http://schemas.openxmlformats.org/wordprocessingml/2006/main" xmlns:w14="http://schemas.microsoft.com/office/word/2010/wordml" xmlns:w15="http://schemas.microsoft.com/office/word/2012/wordml" xmlns:w16cex="http://schemas.microsoft.com/office/word/2018/wordml/cex" xmlns:w16cid="http://schemas.microsoft.com/office/word/2016/wordml/cid" xmlns:w16="http://schemas.microsoft.com/office/word/2018/wordml" xmlns:w16sdtdh="http://schemas.microsoft.com/office/word/2020/wordml/sdtdatahash" xmlns:w16se="http://schemas.microsoft.com/office/word/2015/wordml/symex" xmlns:wpg="http://schemas.microsoft.com/office/word/2010/wordprocessingGroup" xmlns:wpi="http://schemas.microsoft.com/office/word/2010/wordprocessingInk" xmlns:wne="http://schemas.microsoft.com/office/word/2006/wordml" xmlns:wps="http://schemas.microsoft.com/office/word/2010/wordprocessingShape" mc:Ignorable="w14 w15 w16se w16cid w16 w16cex w16sdtdh wp14">
+<w:document xmlns:wpc="http://schemas.microsoft.com/office/word/2010/wordprocessingCanvas" xmlns:cx="http://schemas.microsoft.com/office/drawing/2014/chartex" xmlns:cx1="http://schemas.microsoft.com/office/drawing/2015/9/8/chartex" xmlns:cx2="http://schemas.microsoft.com/office/drawing/2015/10/21/chartex" xmlns:cx3="http://schemas.microsoft.com/office/drawing/2016/5/9/chartex" xmlns:cx4="http://schemas.microsoft.com/office/drawing/2016/5/10/chartex" xmlns:cx5="http://schemas.microsoft.com/office/drawing/2016/5/11/chartex" xmlns:cx6="http://schemas.microsoft.com/office/drawing/2016/5/12/chartex" xmlns:cx7="http://schemas.microsoft.com/office/drawing/2016/5/13/chartex" xmlns:cx8="http://schemas.microsoft.com/office/drawing/2016/5/14/chartex" xmlns:mc="http://schemas.openxmlformats.org/markup-compatibility/2006" xmlns:aink="http://schemas.microsoft.com/office/drawing/2016/ink" xmlns:am3d="http://schemas.microsoft.com/office/drawing/2017/model3d" xmlns:o="urn:schemas-microsoft-com:office:office" xmlns:oel="http://schemas.microsoft.com/office/2019/extlst" xmlns:r="http://schemas.openxmlformats.org/officeDocument/2006/relationships" xmlns:m="http://schemas.openxmlformats.org/officeDocument/2006/math" xmlns:v="urn:schemas-microsoft-com:vml" xmlns:wp14="http://schemas.microsoft.com/office/word/2010/wordprocessingDrawing" xmlns:wp="http://schemas.openxmlformats.org/drawingml/2006/wordprocessingDrawing" xmlns:w10="urn:schemas-microsoft-com:office:word" xmlns:w="http://schemas.openxmlformats.org/wordprocessingml/2006/main" xmlns:w14="http://schemas.microsoft.com/office/word/2010/wordml" xmlns:w15="http://schemas.microsoft.com/office/word/2012/wordml" xmlns:w16cex="http://schemas.microsoft.com/office/word/2018/wordml/cex" xmlns:w16cid="http://schemas.microsoft.com/office/word/2016/wordml/cid" xmlns:w16="http://schemas.microsoft.com/office/word/2018/wordml" xmlns:w16du="http://schemas.microsoft.com/office/word/2023/wordml/word16du" xmlns:w16sdtdh="http://schemas.microsoft.com/office/word/2020/wordml/sdtdatahash" xmlns:w16sdtfl="http://schemas.microsoft.com/office/word/2024/wordml/sdtformatlock" xmlns:w16se="http://schemas.microsoft.com/office/word/2015/wordml/symex" xmlns:wpg="http://schemas.microsoft.com/office/word/2010/wordprocessingGroup" xmlns:wpi="http://schemas.microsoft.com/office/word/2010/wordprocessingInk" xmlns:wne="http://schemas.microsoft.com/office/word/2006/wordml" xmlns:wps="http://schemas.microsoft.com/office/word/2010/wordprocessingShape" mc:Ignorable="w14 w15 w16se w16cid w16 w16cex w16sdtdh w16sdtfl w16du wp14">
   <w:body>
     <w:p>
       <w:pPr>
@@ -14,20 +14,73 @@
         <w:t>Title:</w:t>
       </w:r>
       <w:r>
-        <w:t xml:space="preserve"> Developing a Novel Muscle Fatigue Index for Wireless </w:t>
+        <w:t xml:space="preserve"> </w:t>
+      </w:r>
+    </w:p>
+    <w:p>
+      <w:pPr>
+        <w:pStyle w:val="FirstParagraph"/>
+        <w:rPr>
+          <w:b/>
+          <w:bCs/>
+          <w:sz w:val="32"/>
+          <w:szCs w:val="32"/>
+        </w:rPr>
+      </w:pPr>
+      <w:r>
+        <w:rPr>
+          <w:b/>
+          <w:bCs/>
+          <w:sz w:val="32"/>
+          <w:szCs w:val="32"/>
+        </w:rPr>
+        <w:t xml:space="preserve">Developing a Novel Muscle Fatigue Index for Wireless </w:t>
       </w:r>
       <w:proofErr w:type="spellStart"/>
       <w:r>
+        <w:rPr>
+          <w:b/>
+          <w:bCs/>
+          <w:sz w:val="32"/>
+          <w:szCs w:val="32"/>
+        </w:rPr>
         <w:t>sEMG</w:t>
       </w:r>
       <w:proofErr w:type="spellEnd"/>
       <w:r>
+        <w:rPr>
+          <w:b/>
+          <w:bCs/>
+          <w:sz w:val="32"/>
+          <w:szCs w:val="32"/>
+        </w:rPr>
         <w:t xml:space="preserve"> Sensors: Metrics and Regression Models for Real-Time Monitoring</w:t>
       </w:r>
     </w:p>
     <w:p>
       <w:pPr>
         <w:pStyle w:val="BodyText"/>
+        <w:jc w:val="both"/>
+        <w:rPr>
+          <w:b/>
+          <w:bCs/>
+        </w:rPr>
+      </w:pPr>
+    </w:p>
+    <w:p>
+      <w:pPr>
+        <w:pStyle w:val="BodyText"/>
+        <w:jc w:val="both"/>
+        <w:rPr>
+          <w:b/>
+          <w:bCs/>
+        </w:rPr>
+      </w:pPr>
+    </w:p>
+    <w:p>
+      <w:pPr>
+        <w:pStyle w:val="BodyText"/>
+        <w:jc w:val="both"/>
       </w:pPr>
       <w:r>
         <w:rPr>
@@ -37,7 +90,16 @@
         <w:t>Abstract</w:t>
       </w:r>
       <w:r>
-        <w:t xml:space="preserve"> Muscle fatigue impacts performance in sports, rehabilitation, and daily activities, with surface electromyography (</w:t>
+        <w:t xml:space="preserve"> </w:t>
+      </w:r>
+    </w:p>
+    <w:p>
+      <w:pPr>
+        <w:pStyle w:val="BodyText"/>
+        <w:jc w:val="both"/>
+      </w:pPr>
+      <w:r>
+        <w:t>Muscle fatigue impacts performance in sports, rehabilitation, and daily activities, with surface electromyography (</w:t>
       </w:r>
       <w:proofErr w:type="spellStart"/>
       <w:r>
@@ -65,13 +127,119 @@
     </w:p>
     <w:p>
       <w:pPr>
-        <w:pStyle w:val="FirstParagraph"/>
-      </w:pPr>
-      <w:r>
-        <w:rPr>
-          <w:b/>
-          <w:bCs/>
-        </w:rPr>
+        <w:pStyle w:val="BodyText"/>
+        <w:jc w:val="both"/>
+        <w:rPr>
+          <w:b/>
+          <w:bCs/>
+        </w:rPr>
+      </w:pPr>
+      <w:r>
+        <w:rPr>
+          <w:b/>
+          <w:bCs/>
+        </w:rPr>
+        <w:t>Changed Abstract:</w:t>
+      </w:r>
+    </w:p>
+    <w:p>
+      <w:pPr>
+        <w:pStyle w:val="BodyText"/>
+        <w:jc w:val="both"/>
+        <w:rPr>
+          <w:b/>
+          <w:bCs/>
+        </w:rPr>
+      </w:pPr>
+      <w:r>
+        <w:rPr>
+          <w:rStyle w:val="BodyTextChar"/>
+        </w:rPr>
+        <w:t>Muscle fatigue impacts performance in sports, rehabilitation, and daily activities, with surface electromyography (</w:t>
+      </w:r>
+      <w:proofErr w:type="spellStart"/>
+      <w:r>
+        <w:rPr>
+          <w:rStyle w:val="BodyTextChar"/>
+        </w:rPr>
+        <w:t>sEMG</w:t>
+      </w:r>
+      <w:proofErr w:type="spellEnd"/>
+      <w:r>
+        <w:rPr>
+          <w:rStyle w:val="BodyTextChar"/>
+        </w:rPr>
+        <w:t xml:space="preserve">) widely used for monitoring. In this study, we analyzed </w:t>
+      </w:r>
+      <w:proofErr w:type="spellStart"/>
+      <w:r>
+        <w:rPr>
+          <w:rStyle w:val="BodyTextChar"/>
+        </w:rPr>
+        <w:t>sEMG</w:t>
+      </w:r>
+      <w:proofErr w:type="spellEnd"/>
+      <w:r>
+        <w:rPr>
+          <w:rStyle w:val="BodyTextChar"/>
+        </w:rPr>
+        <w:t xml:space="preserve"> signals by evaluating time, frequency, and combined-domain metrics to identify reliable fatigue indicators. To ensure consistency across data sources, we applied a standardization process, calibrating signal-derived metrics to a common scale. </w:t>
+      </w:r>
+      <w:r>
+        <w:rPr>
+          <w:rStyle w:val="BodyTextChar"/>
+          <w:i/>
+          <w:iCs/>
+        </w:rPr>
+        <w:t>Using these standardized metrics, we explored different methods to derive a fatigue index,</w:t>
+      </w:r>
+      <w:r>
+        <w:rPr>
+          <w:rStyle w:val="BodyTextChar"/>
+          <w:i/>
+          <w:iCs/>
+        </w:rPr>
+        <w:t xml:space="preserve"> through </w:t>
+      </w:r>
+      <w:r>
+        <w:rPr>
+          <w:i/>
+          <w:iCs/>
+        </w:rPr>
+        <w:t>feature extraction and dimensionality reduction</w:t>
+      </w:r>
+      <w:r>
+        <w:rPr>
+          <w:rStyle w:val="BodyTextChar"/>
+          <w:i/>
+          <w:iCs/>
+        </w:rPr>
+        <w:t>, assessing their effectiveness in capturing fatigue progression.</w:t>
+      </w:r>
+      <w:r>
+        <w:rPr>
+          <w:rStyle w:val="BodyTextChar"/>
+        </w:rPr>
+        <w:t xml:space="preserve"> We then trained and evaluated multiple machine learning models to predict fatigue levels, selecting the most effective approach for real-time monitoring. Integrated into a wireless BLE-enabled sensor platform, the system offers seamless body placement, mobility, and efficient data transmission. An initial calibration phase ensures adaptation to individual muscle profiles, enhancing accuracy. By balancing on-device processing with efficient wireless communication, this platform delivers scalable, real-time fatigue monitoring across diverse applications.</w:t>
+      </w:r>
+      <w:r>
+        <w:rPr>
+          <w:b/>
+          <w:bCs/>
+        </w:rPr>
+        <w:br w:type="page"/>
+      </w:r>
+    </w:p>
+    <w:p>
+      <w:pPr>
+        <w:pStyle w:val="FirstParagraph"/>
+      </w:pPr>
+      <w:r>
+        <w:rPr>
+          <w:b/>
+          <w:bCs/>
+        </w:rPr>
+        <w:lastRenderedPageBreak/>
         <w:t>1. Introduction</w:t>
       </w:r>
       <w:r>
@@ -249,17 +417,8 @@
           <w:b/>
           <w:bCs/>
         </w:rPr>
-        <w:t xml:space="preserve">IoT-based wearable </w:t>
-      </w:r>
-      <w:proofErr w:type="gramStart"/>
-      <w:r>
-        <w:rPr>
-          <w:b/>
-          <w:bCs/>
-        </w:rPr>
-        <w:t>system</w:t>
-      </w:r>
-      <w:proofErr w:type="gramEnd"/>
+        <w:t>IoT-based wearable system</w:t>
+      </w:r>
     </w:p>
     <w:p>
       <w:pPr>
@@ -311,13 +470,31 @@
     </w:p>
     <w:p>
       <w:pPr>
-        <w:pStyle w:val="FirstParagraph"/>
-      </w:pPr>
-      <w:r>
-        <w:rPr>
-          <w:b/>
-          <w:bCs/>
-        </w:rPr>
+        <w:spacing w:after="160" w:line="259" w:lineRule="auto"/>
+        <w:rPr>
+          <w:rFonts w:ascii="Times New Roman" w:hAnsi="Times New Roman"/>
+          <w:b/>
+          <w:bCs/>
+        </w:rPr>
+      </w:pPr>
+      <w:r>
+        <w:rPr>
+          <w:b/>
+          <w:bCs/>
+        </w:rPr>
+        <w:br w:type="page"/>
+      </w:r>
+    </w:p>
+    <w:p>
+      <w:pPr>
+        <w:pStyle w:val="FirstParagraph"/>
+      </w:pPr>
+      <w:r>
+        <w:rPr>
+          <w:b/>
+          <w:bCs/>
+        </w:rPr>
+        <w:lastRenderedPageBreak/>
         <w:t>2. Materials and Methods</w:t>
       </w:r>
       <w:r>
@@ -353,14 +530,27 @@
         </w:numPr>
       </w:pPr>
       <w:r>
-        <w:t xml:space="preserve">Overview of </w:t>
-      </w:r>
-      <w:r>
-        <w:rPr>
-          <w:b/>
-          <w:bCs/>
-        </w:rPr>
-        <w:t>two systems</w:t>
+        <w:t xml:space="preserve">Overview </w:t>
+      </w:r>
+      <w:r>
+        <w:t xml:space="preserve">and evaluation </w:t>
+      </w:r>
+      <w:r>
+        <w:t xml:space="preserve">of </w:t>
+      </w:r>
+      <w:r>
+        <w:rPr>
+          <w:b/>
+          <w:bCs/>
+        </w:rPr>
+        <w:t xml:space="preserve">two </w:t>
+      </w:r>
+      <w:r>
+        <w:rPr>
+          <w:b/>
+          <w:bCs/>
+        </w:rPr>
+        <w:t>sensors</w:t>
       </w:r>
       <w:r>
         <w:t xml:space="preserve"> (</w:t>
@@ -465,7 +655,6 @@
         <w:pStyle w:val="FirstParagraph"/>
       </w:pPr>
       <w:r>
-        <w:lastRenderedPageBreak/>
         <w:t>2.3 Signal Processing and Feature Extraction</w:t>
       </w:r>
     </w:p>
@@ -478,7 +667,13 @@
         </w:numPr>
       </w:pPr>
       <w:r>
-        <w:t xml:space="preserve">Filtering: </w:t>
+        <w:t>Filtering:</w:t>
+      </w:r>
+      <w:r>
+        <w:t xml:space="preserve"> Bandpass</w:t>
+      </w:r>
+      <w:r>
+        <w:t xml:space="preserve"> </w:t>
       </w:r>
       <w:r>
         <w:rPr>
@@ -495,19 +690,72 @@
           <w:ilvl w:val="0"/>
           <w:numId w:val="1"/>
         </w:numPr>
-      </w:pPr>
-      <w:r>
-        <w:t xml:space="preserve">Features: </w:t>
-      </w:r>
-      <w:r>
-        <w:rPr>
-          <w:b/>
-          <w:bCs/>
-        </w:rPr>
-        <w:t>RMS, IEMG, MNF, MPF</w:t>
-      </w:r>
-      <w:r>
-        <w:t xml:space="preserve"> (from the thesis)</w:t>
+        <w:rPr>
+          <w:b/>
+          <w:bCs/>
+          <w:i/>
+          <w:iCs/>
+          <w:sz w:val="28"/>
+          <w:szCs w:val="28"/>
+        </w:rPr>
+      </w:pPr>
+      <w:r>
+        <w:rPr>
+          <w:b/>
+          <w:bCs/>
+          <w:i/>
+          <w:iCs/>
+          <w:sz w:val="28"/>
+          <w:szCs w:val="28"/>
+        </w:rPr>
+        <w:t>Features</w:t>
+      </w:r>
+      <w:r>
+        <w:rPr>
+          <w:b/>
+          <w:bCs/>
+          <w:i/>
+          <w:iCs/>
+          <w:sz w:val="28"/>
+          <w:szCs w:val="28"/>
+        </w:rPr>
+        <w:t xml:space="preserve"> Evaluation: </w:t>
+      </w:r>
+    </w:p>
+    <w:p>
+      <w:pPr>
+        <w:pStyle w:val="Compact"/>
+        <w:numPr>
+          <w:ilvl w:val="1"/>
+          <w:numId w:val="1"/>
+        </w:numPr>
+      </w:pPr>
+      <w:r>
+        <w:t>What were we searching for?</w:t>
+      </w:r>
+    </w:p>
+    <w:p>
+      <w:pPr>
+        <w:pStyle w:val="Compact"/>
+        <w:numPr>
+          <w:ilvl w:val="1"/>
+          <w:numId w:val="1"/>
+        </w:numPr>
+      </w:pPr>
+      <w:r>
+        <w:t>What did we see?</w:t>
+      </w:r>
+    </w:p>
+    <w:p>
+      <w:pPr>
+        <w:pStyle w:val="Compact"/>
+        <w:numPr>
+          <w:ilvl w:val="1"/>
+          <w:numId w:val="1"/>
+        </w:numPr>
+      </w:pPr>
+      <w:r>
+        <w:t>Which ones did we decide and why</w:t>
       </w:r>
     </w:p>
     <w:p>
@@ -519,134 +767,78 @@
         </w:numPr>
       </w:pPr>
       <w:r>
-        <w:t xml:space="preserve">Window size analysis: </w:t>
-      </w:r>
-      <w:r>
-        <w:rPr>
-          <w:b/>
-          <w:bCs/>
-        </w:rPr>
-        <w:t>800 samples, 75%-87.5% overlap</w:t>
-      </w:r>
-      <w:r>
-        <w:t xml:space="preserve"> (from GitHub repo)</w:t>
+        <w:t>Window size analysis</w:t>
+      </w:r>
+      <w:r>
+        <w:t>:</w:t>
       </w:r>
     </w:p>
     <w:p>
       <w:pPr>
         <w:pStyle w:val="Compact"/>
         <w:numPr>
-          <w:ilvl w:val="0"/>
+          <w:ilvl w:val="1"/>
           <w:numId w:val="1"/>
         </w:numPr>
       </w:pPr>
       <w:r>
-        <w:t xml:space="preserve">Best performing metrics: </w:t>
-      </w:r>
-      <w:proofErr w:type="spellStart"/>
-      <w:r>
-        <w:rPr>
-          <w:b/>
-          <w:bCs/>
-        </w:rPr>
-        <w:t>mnf_arv_ratio</w:t>
-      </w:r>
-      <w:proofErr w:type="spellEnd"/>
-      <w:r>
-        <w:rPr>
-          <w:b/>
-          <w:bCs/>
-        </w:rPr>
-        <w:t xml:space="preserve">, </w:t>
-      </w:r>
-      <w:proofErr w:type="spellStart"/>
-      <w:r>
-        <w:rPr>
-          <w:b/>
-          <w:bCs/>
-        </w:rPr>
-        <w:t>ima_diff</w:t>
-      </w:r>
-      <w:proofErr w:type="spellEnd"/>
-    </w:p>
-    <w:p>
-      <w:pPr>
-        <w:pStyle w:val="FirstParagraph"/>
-      </w:pPr>
-      <w:r>
-        <w:t>2.4 Dataset Preparation for Machine Learning</w:t>
+        <w:t>What did we see in different windows?</w:t>
       </w:r>
     </w:p>
     <w:p>
       <w:pPr>
         <w:pStyle w:val="Compact"/>
         <w:numPr>
-          <w:ilvl w:val="0"/>
+          <w:ilvl w:val="1"/>
           <w:numId w:val="1"/>
         </w:numPr>
       </w:pPr>
       <w:r>
-        <w:t xml:space="preserve">Data preprocessing pipeline (from </w:t>
-      </w:r>
-      <w:r>
-        <w:rPr>
-          <w:b/>
-          <w:bCs/>
-        </w:rPr>
-        <w:t>GitHub repo</w:t>
-      </w:r>
-      <w:r>
-        <w:t>)</w:t>
-      </w:r>
-    </w:p>
-    <w:p>
-      <w:pPr>
-        <w:pStyle w:val="Compact"/>
-        <w:numPr>
-          <w:ilvl w:val="0"/>
-          <w:numId w:val="1"/>
-        </w:numPr>
-      </w:pPr>
-      <w:r>
-        <w:rPr>
-          <w:b/>
-          <w:bCs/>
-        </w:rPr>
-        <w:t>Splitting data</w:t>
-      </w:r>
-      <w:r>
-        <w:t xml:space="preserve"> into training &amp; test sets</w:t>
-      </w:r>
-    </w:p>
-    <w:p>
-      <w:pPr>
-        <w:pStyle w:val="Compact"/>
-        <w:numPr>
-          <w:ilvl w:val="0"/>
-          <w:numId w:val="1"/>
-        </w:numPr>
-      </w:pPr>
-      <w:r>
-        <w:t>Feature selection approach</w:t>
-      </w:r>
-    </w:p>
-    <w:p>
-      <w:pPr>
-        <w:pStyle w:val="Compact"/>
-        <w:numPr>
-          <w:ilvl w:val="0"/>
-          <w:numId w:val="1"/>
-        </w:numPr>
-      </w:pPr>
-      <w:r>
-        <w:t xml:space="preserve">Baseline research: </w:t>
-      </w:r>
-      <w:r>
-        <w:rPr>
-          <w:b/>
-          <w:bCs/>
-        </w:rPr>
-        <w:t>idle vs active calibration</w:t>
+        <w:t>Why did we choose</w:t>
+      </w:r>
+      <w:r>
+        <w:t xml:space="preserve">: </w:t>
+      </w:r>
+      <w:r>
+        <w:rPr>
+          <w:b/>
+          <w:bCs/>
+        </w:rPr>
+        <w:t>800 samples</w:t>
+      </w:r>
+      <w:r>
+        <w:rPr>
+          <w:b/>
+          <w:bCs/>
+        </w:rPr>
+        <w:t xml:space="preserve"> window size</w:t>
+      </w:r>
+      <w:r>
+        <w:rPr>
+          <w:b/>
+          <w:bCs/>
+        </w:rPr>
+        <w:t>, 75%</w:t>
+      </w:r>
+      <w:r>
+        <w:rPr>
+          <w:b/>
+          <w:bCs/>
+        </w:rPr>
+        <w:t xml:space="preserve"> </w:t>
+      </w:r>
+      <w:r>
+        <w:rPr>
+          <w:b/>
+          <w:bCs/>
+        </w:rPr>
+        <w:t>overlap</w:t>
+      </w:r>
+      <w:r>
+        <w:t xml:space="preserve"> </w:t>
+      </w:r>
+      <w:r>
+        <w:t>= 200 samples step</w:t>
       </w:r>
     </w:p>
     <w:p>
@@ -658,316 +850,548 @@
     </w:p>
     <w:p>
       <w:pPr>
-        <w:pStyle w:val="FirstParagraph"/>
-      </w:pPr>
-      <w:r>
-        <w:rPr>
-          <w:b/>
-          <w:bCs/>
-        </w:rPr>
-        <w:t>3. Machine Learning Models</w:t>
-      </w:r>
+        <w:spacing w:after="160" w:line="259" w:lineRule="auto"/>
+        <w:rPr>
+          <w:rFonts w:ascii="Times New Roman" w:hAnsi="Times New Roman"/>
+          <w:b/>
+          <w:bCs/>
+        </w:rPr>
+      </w:pPr>
+      <w:r>
+        <w:rPr>
+          <w:b/>
+          <w:bCs/>
+        </w:rPr>
+        <w:br w:type="page"/>
+      </w:r>
+    </w:p>
+    <w:p>
+      <w:pPr>
+        <w:pStyle w:val="FirstParagraph"/>
+        <w:rPr>
+          <w:b/>
+          <w:bCs/>
+        </w:rPr>
+      </w:pPr>
+      <w:r>
+        <w:rPr>
+          <w:b/>
+          <w:bCs/>
+        </w:rPr>
+        <w:lastRenderedPageBreak/>
+        <w:t xml:space="preserve">3. </w:t>
+      </w:r>
+      <w:r>
+        <w:rPr>
+          <w:b/>
+          <w:bCs/>
+        </w:rPr>
+        <w:t>Metric Standardization and Fatigue Modeling</w:t>
+      </w:r>
+    </w:p>
+    <w:p>
+      <w:pPr>
+        <w:pStyle w:val="FirstParagraph"/>
+        <w:ind w:left="360"/>
+        <w:rPr>
+          <w:b/>
+          <w:bCs/>
+        </w:rPr>
+      </w:pPr>
       <w:r>
         <w:br/>
-        <w:t>3.1 Regression Models Implemented</w:t>
-      </w:r>
-    </w:p>
-    <w:p>
-      <w:pPr>
-        <w:pStyle w:val="Compact"/>
+      </w:r>
+      <w:r>
+        <w:t xml:space="preserve">1. </w:t>
+      </w:r>
+      <w:r>
+        <w:rPr>
+          <w:b/>
+          <w:bCs/>
+        </w:rPr>
+        <w:t>Baseline Establishment</w:t>
+      </w:r>
+    </w:p>
+    <w:p>
+      <w:pPr>
+        <w:pStyle w:val="FirstParagraph"/>
         <w:numPr>
           <w:ilvl w:val="0"/>
-          <w:numId w:val="1"/>
-        </w:numPr>
-      </w:pPr>
-      <w:r>
-        <w:t xml:space="preserve">Overview of </w:t>
-      </w:r>
-      <w:r>
-        <w:rPr>
-          <w:b/>
-          <w:bCs/>
-        </w:rPr>
-        <w:t>linear regression, polynomial regression, and advanced models</w:t>
-      </w:r>
-    </w:p>
-    <w:p>
-      <w:pPr>
-        <w:pStyle w:val="Compact"/>
+          <w:numId w:val="2"/>
+        </w:numPr>
+        <w:tabs>
+          <w:tab w:val="clear" w:pos="720"/>
+          <w:tab w:val="num" w:pos="1080"/>
+        </w:tabs>
+        <w:ind w:left="1080"/>
+      </w:pPr>
+      <w:r>
+        <w:t>Evaluating different calibration methods</w:t>
+      </w:r>
+      <w:r>
+        <w:t>.</w:t>
+      </w:r>
+    </w:p>
+    <w:p>
+      <w:pPr>
+        <w:pStyle w:val="FirstParagraph"/>
         <w:numPr>
           <w:ilvl w:val="0"/>
-          <w:numId w:val="1"/>
-        </w:numPr>
-      </w:pPr>
-      <w:r>
-        <w:t xml:space="preserve">Performance metrics: </w:t>
-      </w:r>
-      <w:r>
-        <w:rPr>
-          <w:b/>
-          <w:bCs/>
-        </w:rPr>
-        <w:t>RMSE, R-squared</w:t>
-      </w:r>
-    </w:p>
-    <w:p>
-      <w:pPr>
-        <w:pStyle w:val="Compact"/>
+          <w:numId w:val="2"/>
+        </w:numPr>
+        <w:tabs>
+          <w:tab w:val="clear" w:pos="720"/>
+          <w:tab w:val="num" w:pos="1080"/>
+        </w:tabs>
+        <w:ind w:left="1080"/>
+      </w:pPr>
+      <w:r>
+        <w:t xml:space="preserve">Normalizing metrics to a </w:t>
+      </w:r>
+      <w:r>
+        <w:t>dynamic</w:t>
+      </w:r>
+      <w:r>
+        <w:t xml:space="preserve"> </w:t>
+      </w:r>
+      <w:r>
+        <w:t xml:space="preserve">global </w:t>
+      </w:r>
+      <w:r>
+        <w:t>scale for consistency.</w:t>
+      </w:r>
+    </w:p>
+    <w:p>
+      <w:pPr>
+        <w:pStyle w:val="FirstParagraph"/>
+        <w:ind w:left="360"/>
+      </w:pPr>
+      <w:r>
+        <w:t xml:space="preserve">2. </w:t>
+      </w:r>
+      <w:r>
+        <w:rPr>
+          <w:b/>
+          <w:bCs/>
+        </w:rPr>
+        <w:t>Fatigue Estimation Approaches</w:t>
+      </w:r>
+    </w:p>
+    <w:p>
+      <w:pPr>
+        <w:pStyle w:val="FirstParagraph"/>
         <w:numPr>
           <w:ilvl w:val="0"/>
-          <w:numId w:val="1"/>
-        </w:numPr>
-      </w:pPr>
-      <w:r>
-        <w:t>Fatigue metric regression (from GitHub repo)</w:t>
-      </w:r>
-    </w:p>
-    <w:p>
-      <w:pPr>
-        <w:pStyle w:val="Compact"/>
+          <w:numId w:val="3"/>
+        </w:numPr>
+        <w:tabs>
+          <w:tab w:val="clear" w:pos="720"/>
+          <w:tab w:val="num" w:pos="1080"/>
+        </w:tabs>
+        <w:ind w:left="1080"/>
+      </w:pPr>
+      <w:r>
+        <w:t>Exploring different methods to define and quantify fatigue</w:t>
+      </w:r>
+      <w:r>
+        <w:t xml:space="preserve"> based on the accepted metrics</w:t>
+      </w:r>
+      <w:r>
+        <w:t>.</w:t>
+      </w:r>
+    </w:p>
+    <w:p>
+      <w:pPr>
+        <w:pStyle w:val="FirstParagraph"/>
         <w:numPr>
           <w:ilvl w:val="0"/>
-          <w:numId w:val="1"/>
-        </w:numPr>
-      </w:pPr>
-      <w:r>
-        <w:t xml:space="preserve">Algorithm implementation: </w:t>
-      </w:r>
-      <w:r>
-        <w:rPr>
-          <w:b/>
-          <w:bCs/>
-        </w:rPr>
-        <w:t>calibration code and full model</w:t>
-      </w:r>
-    </w:p>
-    <w:p>
-      <w:pPr>
-        <w:pStyle w:val="FirstParagraph"/>
-      </w:pPr>
-      <w:r>
-        <w:t>3.2 Comparative Analysis of Models</w:t>
-      </w:r>
-    </w:p>
-    <w:p>
-      <w:pPr>
-        <w:pStyle w:val="Compact"/>
+          <w:numId w:val="3"/>
+        </w:numPr>
+        <w:tabs>
+          <w:tab w:val="clear" w:pos="720"/>
+          <w:tab w:val="num" w:pos="1080"/>
+        </w:tabs>
+        <w:ind w:left="1080"/>
+      </w:pPr>
+      <w:r>
+        <w:t>Selecting the most suitable approach based on evaluation criteria.</w:t>
+      </w:r>
+    </w:p>
+    <w:p>
+      <w:pPr>
+        <w:pStyle w:val="FirstParagraph"/>
+        <w:ind w:left="360"/>
+      </w:pPr>
+      <w:r>
+        <w:t xml:space="preserve">3. </w:t>
+      </w:r>
+      <w:r>
+        <w:rPr>
+          <w:b/>
+          <w:bCs/>
+        </w:rPr>
+        <w:t>Machine Learning Model Training</w:t>
+      </w:r>
+    </w:p>
+    <w:p>
+      <w:pPr>
+        <w:pStyle w:val="FirstParagraph"/>
         <w:numPr>
           <w:ilvl w:val="0"/>
-          <w:numId w:val="1"/>
-        </w:numPr>
-      </w:pPr>
-      <w:r>
-        <w:t>Which model performed best?</w:t>
-      </w:r>
-    </w:p>
-    <w:p>
-      <w:pPr>
-        <w:pStyle w:val="Compact"/>
+          <w:numId w:val="4"/>
+        </w:numPr>
+        <w:tabs>
+          <w:tab w:val="clear" w:pos="720"/>
+          <w:tab w:val="num" w:pos="1080"/>
+        </w:tabs>
+        <w:ind w:left="1080"/>
+      </w:pPr>
+      <w:r>
+        <w:t xml:space="preserve">Using </w:t>
+      </w:r>
+      <w:r>
+        <w:t xml:space="preserve">our calibrated </w:t>
+      </w:r>
+      <w:r>
+        <w:t>standardized metrics as input and fatigue estimation as output.</w:t>
+      </w:r>
+    </w:p>
+    <w:p>
+      <w:pPr>
+        <w:pStyle w:val="FirstParagraph"/>
         <w:numPr>
           <w:ilvl w:val="0"/>
-          <w:numId w:val="1"/>
-        </w:numPr>
-      </w:pPr>
-      <w:r>
-        <w:t>Trade-offs in computational complexity vs accuracy</w:t>
-      </w:r>
-    </w:p>
-    <w:p>
+          <w:numId w:val="4"/>
+        </w:numPr>
+        <w:tabs>
+          <w:tab w:val="clear" w:pos="720"/>
+          <w:tab w:val="num" w:pos="1080"/>
+        </w:tabs>
+        <w:ind w:left="1080"/>
+      </w:pPr>
+      <w:r>
+        <w:t>Training multiple models and comparing their performance.</w:t>
+      </w:r>
+    </w:p>
+    <w:p>
+      <w:pPr>
+        <w:pStyle w:val="FirstParagraph"/>
+        <w:ind w:left="360"/>
+      </w:pPr>
+      <w:r>
+        <w:t xml:space="preserve">4. </w:t>
+      </w:r>
+      <w:r>
+        <w:rPr>
+          <w:b/>
+          <w:bCs/>
+        </w:rPr>
+        <w:t>Model Evaluation &amp; Selection</w:t>
+      </w:r>
+    </w:p>
+    <w:p>
+      <w:pPr>
+        <w:pStyle w:val="FirstParagraph"/>
+        <w:numPr>
+          <w:ilvl w:val="0"/>
+          <w:numId w:val="5"/>
+        </w:numPr>
+        <w:tabs>
+          <w:tab w:val="clear" w:pos="720"/>
+          <w:tab w:val="num" w:pos="1080"/>
+        </w:tabs>
+        <w:ind w:left="1080"/>
+      </w:pPr>
+      <w:r>
+        <w:t>Analyzing results using accuracy, error metrics, or other relevant benchmarks.</w:t>
+      </w:r>
+    </w:p>
+    <w:p>
+      <w:pPr>
+        <w:pStyle w:val="FirstParagraph"/>
+        <w:numPr>
+          <w:ilvl w:val="0"/>
+          <w:numId w:val="5"/>
+        </w:numPr>
+        <w:tabs>
+          <w:tab w:val="clear" w:pos="720"/>
+          <w:tab w:val="num" w:pos="1080"/>
+        </w:tabs>
+        <w:ind w:left="1080"/>
+      </w:pPr>
+      <w:r>
+        <w:t>Choosing the best-performing model for further analysis.</w:t>
+      </w:r>
+    </w:p>
+    <w:p>
+      <w:pPr>
+        <w:pStyle w:val="FirstParagraph"/>
+      </w:pPr>
       <w:r>
         <w:pict w14:anchorId="5AB05451">
-          <v:rect id="_x0000_i1028" style="width:0;height:1.5pt" o:hralign="center" o:hrstd="t" o:hr="t"/>
+          <v:rect id="_x0000_i1035" style="width:0;height:1.5pt" o:hralign="center" o:hrstd="t" o:hr="t"/>
         </w:pict>
       </w:r>
     </w:p>
     <w:p>
       <w:pPr>
         <w:pStyle w:val="FirstParagraph"/>
-      </w:pPr>
-      <w:r>
-        <w:rPr>
-          <w:b/>
-          <w:bCs/>
-        </w:rPr>
+        <w:rPr>
+          <w:b/>
+          <w:bCs/>
+        </w:rPr>
+      </w:pPr>
+      <w:r>
+        <w:br/>
+      </w:r>
+    </w:p>
+    <w:p>
+      <w:pPr>
+        <w:spacing w:after="160" w:line="259" w:lineRule="auto"/>
+        <w:rPr>
+          <w:rFonts w:ascii="Times New Roman" w:hAnsi="Times New Roman"/>
+          <w:b/>
+          <w:bCs/>
+        </w:rPr>
+      </w:pPr>
+      <w:r>
+        <w:rPr>
+          <w:b/>
+          <w:bCs/>
+        </w:rPr>
+        <w:br w:type="page"/>
+      </w:r>
+    </w:p>
+    <w:p>
+      <w:pPr>
+        <w:pStyle w:val="FirstParagraph"/>
+        <w:rPr>
+          <w:b/>
+          <w:bCs/>
+        </w:rPr>
+      </w:pPr>
+      <w:r>
+        <w:rPr>
+          <w:b/>
+          <w:bCs/>
+        </w:rPr>
+        <w:lastRenderedPageBreak/>
         <w:t>4. Results and Discussion</w:t>
       </w:r>
       <w:r>
-        <w:br/>
-        <w:t>4.1 Experimental Results</w:t>
-      </w:r>
-    </w:p>
-    <w:p>
-      <w:pPr>
-        <w:pStyle w:val="Compact"/>
+        <w:rPr>
+          <w:b/>
+          <w:bCs/>
+        </w:rPr>
+        <w:t xml:space="preserve"> (short)</w:t>
+      </w:r>
+    </w:p>
+    <w:p>
+      <w:pPr>
+        <w:pStyle w:val="FirstParagraph"/>
         <w:numPr>
           <w:ilvl w:val="0"/>
-          <w:numId w:val="1"/>
-        </w:numPr>
-      </w:pPr>
-      <w:r>
-        <w:rPr>
-          <w:b/>
-          <w:bCs/>
-        </w:rPr>
-        <w:t>Feature trends across sessions</w:t>
-      </w:r>
-      <w:r>
-        <w:t xml:space="preserve"> (figures &amp; graphs from </w:t>
-      </w:r>
-      <w:r>
-        <w:rPr>
-          <w:b/>
-          <w:bCs/>
-        </w:rPr>
-        <w:t>GitHub repo</w:t>
-      </w:r>
-      <w:r>
-        <w:t>)</w:t>
-      </w:r>
-    </w:p>
-    <w:p>
-      <w:pPr>
-        <w:pStyle w:val="Compact"/>
+          <w:numId w:val="6"/>
+        </w:numPr>
+      </w:pPr>
+      <w:r>
+        <w:rPr>
+          <w:b/>
+          <w:bCs/>
+        </w:rPr>
+        <w:t>Baseline and Metric Analysis</w:t>
+      </w:r>
+    </w:p>
+    <w:p>
+      <w:pPr>
+        <w:pStyle w:val="FirstParagraph"/>
+        <w:numPr>
+          <w:ilvl w:val="1"/>
+          <w:numId w:val="6"/>
+        </w:numPr>
+      </w:pPr>
+      <w:r>
+        <w:t>Evaluation of signal consistency after standardization.</w:t>
+      </w:r>
+    </w:p>
+    <w:p>
+      <w:pPr>
+        <w:pStyle w:val="FirstParagraph"/>
+        <w:numPr>
+          <w:ilvl w:val="1"/>
+          <w:numId w:val="6"/>
+        </w:numPr>
+      </w:pPr>
+      <w:r>
+        <w:t>Impact of calibration on metric reliability.</w:t>
+      </w:r>
+    </w:p>
+    <w:p>
+      <w:pPr>
+        <w:pStyle w:val="FirstParagraph"/>
         <w:numPr>
           <w:ilvl w:val="0"/>
-          <w:numId w:val="1"/>
-        </w:numPr>
-      </w:pPr>
-      <w:r>
-        <w:t xml:space="preserve">Analysis of muscle fatigue progression (from </w:t>
-      </w:r>
-      <w:r>
-        <w:rPr>
-          <w:b/>
-          <w:bCs/>
-        </w:rPr>
-        <w:t>thesis results</w:t>
-      </w:r>
-      <w:r>
-        <w:t>)</w:t>
-      </w:r>
-    </w:p>
-    <w:p>
-      <w:pPr>
-        <w:pStyle w:val="FirstParagraph"/>
-      </w:pPr>
-      <w:r>
-        <w:t>4.2 ML Model Performance</w:t>
-      </w:r>
-    </w:p>
-    <w:p>
-      <w:pPr>
-        <w:pStyle w:val="Compact"/>
+          <w:numId w:val="6"/>
+        </w:numPr>
+      </w:pPr>
+      <w:r>
+        <w:rPr>
+          <w:b/>
+          <w:bCs/>
+        </w:rPr>
+        <w:t>Fatigue Estimation Performance</w:t>
+      </w:r>
+    </w:p>
+    <w:p>
+      <w:pPr>
+        <w:pStyle w:val="FirstParagraph"/>
+        <w:numPr>
+          <w:ilvl w:val="1"/>
+          <w:numId w:val="6"/>
+        </w:numPr>
+      </w:pPr>
+      <w:r>
+        <w:t>Comparison of different fatigue estimation approaches.</w:t>
+      </w:r>
+    </w:p>
+    <w:p>
+      <w:pPr>
+        <w:pStyle w:val="FirstParagraph"/>
+        <w:numPr>
+          <w:ilvl w:val="1"/>
+          <w:numId w:val="6"/>
+        </w:numPr>
+      </w:pPr>
+      <w:r>
+        <w:t>Correlation of estimated fatigue levels with observed physiological patterns.</w:t>
+      </w:r>
+    </w:p>
+    <w:p>
+      <w:pPr>
+        <w:pStyle w:val="FirstParagraph"/>
         <w:numPr>
           <w:ilvl w:val="0"/>
-          <w:numId w:val="1"/>
-        </w:numPr>
-      </w:pPr>
-      <w:r>
-        <w:t xml:space="preserve">Accuracy and error metrics </w:t>
-      </w:r>
-      <w:r>
-        <w:rPr>
-          <w:b/>
-          <w:bCs/>
-        </w:rPr>
-        <w:t>comparison</w:t>
-      </w:r>
-    </w:p>
-    <w:p>
-      <w:pPr>
-        <w:pStyle w:val="Compact"/>
+          <w:numId w:val="6"/>
+        </w:numPr>
+      </w:pPr>
+      <w:r>
+        <w:rPr>
+          <w:b/>
+          <w:bCs/>
+        </w:rPr>
+        <w:t>Machine Learning Model Performance</w:t>
+      </w:r>
+    </w:p>
+    <w:p>
+      <w:pPr>
+        <w:pStyle w:val="FirstParagraph"/>
+        <w:numPr>
+          <w:ilvl w:val="1"/>
+          <w:numId w:val="6"/>
+        </w:numPr>
+      </w:pPr>
+      <w:r>
+        <w:t>Training outcomes of different models.</w:t>
+      </w:r>
+    </w:p>
+    <w:p>
+      <w:pPr>
+        <w:pStyle w:val="FirstParagraph"/>
+        <w:numPr>
+          <w:ilvl w:val="1"/>
+          <w:numId w:val="6"/>
+        </w:numPr>
+      </w:pPr>
+      <w:r>
+        <w:t>Accuracy, error metrics, and performance trends.</w:t>
+      </w:r>
+    </w:p>
+    <w:p>
+      <w:pPr>
+        <w:pStyle w:val="FirstParagraph"/>
         <w:numPr>
           <w:ilvl w:val="0"/>
-          <w:numId w:val="1"/>
-        </w:numPr>
-      </w:pPr>
-      <w:r>
-        <w:t xml:space="preserve">Discussion on generalization to </w:t>
-      </w:r>
-      <w:r>
-        <w:rPr>
-          <w:b/>
-          <w:bCs/>
-        </w:rPr>
-        <w:t>new athletes/sessions</w:t>
-      </w:r>
-    </w:p>
-    <w:p>
-      <w:pPr>
-        <w:pStyle w:val="FirstParagraph"/>
-      </w:pPr>
-      <w:r>
-        <w:t>4.3 Real-Time Application Feasibility</w:t>
-      </w:r>
-    </w:p>
-    <w:p>
-      <w:pPr>
-        <w:pStyle w:val="Compact"/>
-        <w:numPr>
-          <w:ilvl w:val="0"/>
-          <w:numId w:val="1"/>
-        </w:numPr>
-      </w:pPr>
-      <w:r>
-        <w:t xml:space="preserve">BLE data transmission: </w:t>
-      </w:r>
-      <w:r>
-        <w:rPr>
-          <w:b/>
-          <w:bCs/>
-        </w:rPr>
-        <w:t>logic and efficiency</w:t>
-      </w:r>
-    </w:p>
-    <w:p>
-      <w:pPr>
-        <w:pStyle w:val="Compact"/>
-        <w:numPr>
-          <w:ilvl w:val="0"/>
-          <w:numId w:val="1"/>
-        </w:numPr>
-      </w:pPr>
-      <w:r>
-        <w:t xml:space="preserve">Processing latency on </w:t>
-      </w:r>
-      <w:r>
-        <w:rPr>
-          <w:b/>
-          <w:bCs/>
-        </w:rPr>
-        <w:t>wearable hardware</w:t>
-      </w:r>
-    </w:p>
-    <w:p>
-      <w:pPr>
-        <w:pStyle w:val="Compact"/>
-        <w:numPr>
-          <w:ilvl w:val="0"/>
-          <w:numId w:val="1"/>
-        </w:numPr>
-      </w:pPr>
-      <w:r>
-        <w:t xml:space="preserve">Possible </w:t>
-      </w:r>
-      <w:r>
-        <w:rPr>
-          <w:b/>
-          <w:bCs/>
-        </w:rPr>
-        <w:t>real-time ML model optimizations</w:t>
-      </w:r>
-    </w:p>
-    <w:p>
-      <w:r>
-        <w:pict w14:anchorId="399F9BF1">
-          <v:rect id="_x0000_i1029" style="width:0;height:1.5pt" o:hralign="center" o:hrstd="t" o:hr="t"/>
+          <w:numId w:val="6"/>
+        </w:numPr>
+      </w:pPr>
+      <w:r>
+        <w:rPr>
+          <w:b/>
+          <w:bCs/>
+        </w:rPr>
+        <w:t>Comparative Discussion</w:t>
+      </w:r>
+    </w:p>
+    <w:p>
+      <w:pPr>
+        <w:pStyle w:val="FirstParagraph"/>
+        <w:numPr>
+          <w:ilvl w:val="1"/>
+          <w:numId w:val="6"/>
+        </w:numPr>
+      </w:pPr>
+      <w:r>
+        <w:t>Strengths and limitations of selected fatigue index.</w:t>
+      </w:r>
+    </w:p>
+    <w:p>
+      <w:pPr>
+        <w:pStyle w:val="FirstParagraph"/>
+        <w:numPr>
+          <w:ilvl w:val="1"/>
+          <w:numId w:val="6"/>
+        </w:numPr>
+      </w:pPr>
+      <w:r>
+        <w:t>Comparison with existing fatigue detection methods.</w:t>
+      </w:r>
+    </w:p>
+    <w:p>
+      <w:pPr>
+        <w:pStyle w:val="FirstParagraph"/>
+        <w:numPr>
+          <w:ilvl w:val="1"/>
+          <w:numId w:val="6"/>
+        </w:numPr>
+      </w:pPr>
+      <w:r>
+        <w:t>Implications for real-time monitoring in practical applications.</w:t>
+      </w:r>
+    </w:p>
+    <w:p>
+      <w:pPr>
+        <w:pStyle w:val="FirstParagraph"/>
+      </w:pPr>
+      <w:r>
+        <w:pict w14:anchorId="4D6BE846">
+          <v:rect id="_x0000_i1052" style="width:0;height:1.5pt" o:hralign="center" o:hrstd="t" o:hr="t" fillcolor="#a0a0a0" stroked="f"/>
         </w:pict>
       </w:r>
     </w:p>
     <w:p>
       <w:pPr>
-        <w:pStyle w:val="FirstParagraph"/>
+        <w:spacing w:after="160" w:line="259" w:lineRule="auto"/>
+        <w:rPr>
+          <w:rFonts w:ascii="Times New Roman" w:hAnsi="Times New Roman"/>
+          <w:b/>
+          <w:bCs/>
+        </w:rPr>
+      </w:pPr>
+      <w:r>
+        <w:rPr>
+          <w:b/>
+          <w:bCs/>
+        </w:rPr>
+        <w:br w:type="page"/>
+      </w:r>
+    </w:p>
+    <w:p>
+      <w:pPr>
+        <w:pStyle w:val="FirstParagraph"/>
+        <w:rPr>
+          <w:b/>
+          <w:bCs/>
+        </w:rPr>
       </w:pPr>
       <w:r>
         <w:rPr>
@@ -978,168 +1402,258 @@
         <w:t>5. Conclusion and Future Work</w:t>
       </w:r>
       <w:r>
-        <w:br/>
-        <w:t>5.1 Key Findings</w:t>
-      </w:r>
-    </w:p>
-    <w:p>
-      <w:pPr>
-        <w:pStyle w:val="Compact"/>
+        <w:rPr>
+          <w:b/>
+          <w:bCs/>
+        </w:rPr>
+        <w:t xml:space="preserve"> (short)</w:t>
+      </w:r>
+    </w:p>
+    <w:p>
+      <w:pPr>
+        <w:pStyle w:val="FirstParagraph"/>
         <w:numPr>
           <w:ilvl w:val="0"/>
-          <w:numId w:val="1"/>
-        </w:numPr>
-      </w:pPr>
-      <w:r>
-        <w:t xml:space="preserve">Success of </w:t>
-      </w:r>
-      <w:r>
-        <w:rPr>
-          <w:b/>
-          <w:bCs/>
-        </w:rPr>
-        <w:t>wearable IoT-based fatigue monitoring</w:t>
-      </w:r>
-    </w:p>
-    <w:p>
-      <w:pPr>
-        <w:pStyle w:val="Compact"/>
+          <w:numId w:val="7"/>
+        </w:numPr>
+      </w:pPr>
+      <w:r>
+        <w:rPr>
+          <w:b/>
+          <w:bCs/>
+        </w:rPr>
+        <w:t>Key Findings</w:t>
+      </w:r>
+    </w:p>
+    <w:p>
+      <w:pPr>
+        <w:pStyle w:val="FirstParagraph"/>
+        <w:numPr>
+          <w:ilvl w:val="1"/>
+          <w:numId w:val="7"/>
+        </w:numPr>
+      </w:pPr>
+      <w:r>
+        <w:t>Summary of the most effective fatigue indicators.</w:t>
+      </w:r>
+    </w:p>
+    <w:p>
+      <w:pPr>
+        <w:pStyle w:val="FirstParagraph"/>
+        <w:numPr>
+          <w:ilvl w:val="1"/>
+          <w:numId w:val="7"/>
+        </w:numPr>
+      </w:pPr>
+      <w:r>
+        <w:t>Performance of the selected ML model in real-time fatigue prediction.</w:t>
+      </w:r>
+    </w:p>
+    <w:p>
+      <w:pPr>
+        <w:pStyle w:val="FirstParagraph"/>
         <w:numPr>
           <w:ilvl w:val="0"/>
-          <w:numId w:val="1"/>
-        </w:numPr>
-      </w:pPr>
-      <w:r>
-        <w:rPr>
-          <w:b/>
-          <w:bCs/>
-        </w:rPr>
-        <w:t>Effectiveness of ML models</w:t>
-      </w:r>
-      <w:r>
-        <w:t xml:space="preserve"> in predicting fatigue progression</w:t>
-      </w:r>
-    </w:p>
-    <w:p>
-      <w:pPr>
-        <w:pStyle w:val="FirstParagraph"/>
-      </w:pPr>
-      <w:r>
-        <w:t>5.2 Limitations</w:t>
-      </w:r>
-    </w:p>
-    <w:p>
-      <w:pPr>
-        <w:pStyle w:val="Compact"/>
+          <w:numId w:val="7"/>
+        </w:numPr>
+      </w:pPr>
+      <w:r>
+        <w:rPr>
+          <w:b/>
+          <w:bCs/>
+        </w:rPr>
+        <w:t xml:space="preserve">Contributions </w:t>
+      </w:r>
+      <w:proofErr w:type="gramStart"/>
+      <w:r>
+        <w:rPr>
+          <w:b/>
+          <w:bCs/>
+        </w:rPr>
+        <w:t>of</w:t>
+      </w:r>
+      <w:proofErr w:type="gramEnd"/>
+      <w:r>
+        <w:rPr>
+          <w:b/>
+          <w:bCs/>
+        </w:rPr>
+        <w:t xml:space="preserve"> This Work</w:t>
+      </w:r>
+    </w:p>
+    <w:p>
+      <w:pPr>
+        <w:pStyle w:val="FirstParagraph"/>
+        <w:numPr>
+          <w:ilvl w:val="1"/>
+          <w:numId w:val="7"/>
+        </w:numPr>
+      </w:pPr>
+      <w:r>
+        <w:t>Advancement in real-time, wearable fatigue monitoring.</w:t>
+      </w:r>
+    </w:p>
+    <w:p>
+      <w:pPr>
+        <w:pStyle w:val="FirstParagraph"/>
+        <w:numPr>
+          <w:ilvl w:val="1"/>
+          <w:numId w:val="7"/>
+        </w:numPr>
+      </w:pPr>
+      <w:r>
+        <w:t>Improved calibration techniques for personalized muscle assessment.</w:t>
+      </w:r>
+    </w:p>
+    <w:p>
+      <w:pPr>
+        <w:pStyle w:val="FirstParagraph"/>
         <w:numPr>
           <w:ilvl w:val="0"/>
-          <w:numId w:val="1"/>
-        </w:numPr>
-      </w:pPr>
-      <w:r>
-        <w:t xml:space="preserve">Small dataset size (future </w:t>
-      </w:r>
-      <w:r>
-        <w:rPr>
-          <w:b/>
-          <w:bCs/>
-        </w:rPr>
-        <w:t>data augmentation</w:t>
-      </w:r>
-      <w:r>
-        <w:t>)</w:t>
-      </w:r>
-    </w:p>
-    <w:p>
-      <w:pPr>
-        <w:pStyle w:val="Compact"/>
+          <w:numId w:val="7"/>
+        </w:numPr>
+      </w:pPr>
+      <w:r>
+        <w:rPr>
+          <w:b/>
+          <w:bCs/>
+        </w:rPr>
+        <w:t>Limitations</w:t>
+      </w:r>
+    </w:p>
+    <w:p>
+      <w:pPr>
+        <w:pStyle w:val="FirstParagraph"/>
+        <w:numPr>
+          <w:ilvl w:val="1"/>
+          <w:numId w:val="7"/>
+        </w:numPr>
+      </w:pPr>
+      <w:r>
+        <w:t>Challenges in model generalization across different users and activities.</w:t>
+      </w:r>
+    </w:p>
+    <w:p>
+      <w:pPr>
+        <w:pStyle w:val="FirstParagraph"/>
+        <w:numPr>
+          <w:ilvl w:val="1"/>
+          <w:numId w:val="7"/>
+        </w:numPr>
+      </w:pPr>
+      <w:r>
+        <w:t>Potential issues with signal noise and real-time processing constraints.</w:t>
+      </w:r>
+    </w:p>
+    <w:p>
+      <w:pPr>
+        <w:pStyle w:val="FirstParagraph"/>
         <w:numPr>
           <w:ilvl w:val="0"/>
-          <w:numId w:val="1"/>
-        </w:numPr>
-      </w:pPr>
-      <w:r>
-        <w:rPr>
-          <w:b/>
-          <w:bCs/>
-        </w:rPr>
-        <w:t>Model overfitting issues</w:t>
-      </w:r>
-      <w:r>
-        <w:t xml:space="preserve"> (if found)</w:t>
-      </w:r>
-    </w:p>
-    <w:p>
-      <w:pPr>
-        <w:pStyle w:val="FirstParagraph"/>
-      </w:pPr>
-      <w:r>
-        <w:t>5.3 Future Directions</w:t>
-      </w:r>
-    </w:p>
-    <w:p>
-      <w:pPr>
-        <w:pStyle w:val="Compact"/>
-        <w:numPr>
-          <w:ilvl w:val="0"/>
-          <w:numId w:val="1"/>
-        </w:numPr>
-      </w:pPr>
-      <w:r>
-        <w:t xml:space="preserve">Integration with </w:t>
-      </w:r>
-      <w:r>
-        <w:rPr>
-          <w:b/>
-          <w:bCs/>
-        </w:rPr>
-        <w:t>mobile app for real-time feedback</w:t>
-      </w:r>
-    </w:p>
-    <w:p>
-      <w:pPr>
-        <w:pStyle w:val="Compact"/>
-        <w:numPr>
-          <w:ilvl w:val="0"/>
-          <w:numId w:val="1"/>
-        </w:numPr>
-      </w:pPr>
-      <w:r>
-        <w:t xml:space="preserve">Experimenting with </w:t>
-      </w:r>
-      <w:r>
-        <w:rPr>
-          <w:b/>
-          <w:bCs/>
-        </w:rPr>
-        <w:t>deep learning models</w:t>
-      </w:r>
-    </w:p>
-    <w:p>
-      <w:pPr>
-        <w:pStyle w:val="Compact"/>
-        <w:numPr>
-          <w:ilvl w:val="0"/>
-          <w:numId w:val="1"/>
-        </w:numPr>
-      </w:pPr>
-      <w:r>
-        <w:t xml:space="preserve">Extending dataset for </w:t>
-      </w:r>
-      <w:r>
-        <w:rPr>
-          <w:b/>
-          <w:bCs/>
-        </w:rPr>
-        <w:t>different muscle groups &amp; exercises</w:t>
-      </w:r>
-    </w:p>
-    <w:p>
+          <w:numId w:val="7"/>
+        </w:numPr>
+      </w:pPr>
+      <w:r>
+        <w:rPr>
+          <w:b/>
+          <w:bCs/>
+        </w:rPr>
+        <w:t>Future Work</w:t>
+      </w:r>
+    </w:p>
+    <w:p>
+      <w:pPr>
+        <w:pStyle w:val="FirstParagraph"/>
+        <w:numPr>
+          <w:ilvl w:val="1"/>
+          <w:numId w:val="7"/>
+        </w:numPr>
+      </w:pPr>
+      <w:r>
+        <w:t>Expanding the dataset with more subjects and activities.</w:t>
+      </w:r>
+    </w:p>
+    <w:p>
+      <w:pPr>
+        <w:pStyle w:val="FirstParagraph"/>
+        <w:numPr>
+          <w:ilvl w:val="1"/>
+          <w:numId w:val="7"/>
+        </w:numPr>
+        <w:rPr>
+          <w:b/>
+          <w:bCs/>
+          <w:i/>
+          <w:iCs/>
+        </w:rPr>
+      </w:pPr>
+      <w:r>
+        <w:rPr>
+          <w:b/>
+          <w:bCs/>
+          <w:i/>
+          <w:iCs/>
+        </w:rPr>
+        <w:t>Enhancing real-time processing efficiency for embedded applications.</w:t>
+      </w:r>
+      <w:r>
+        <w:rPr>
+          <w:b/>
+          <w:bCs/>
+          <w:i/>
+          <w:iCs/>
+        </w:rPr>
+        <w:t xml:space="preserve"> Implementing the final product for such an application. </w:t>
+      </w:r>
+    </w:p>
+    <w:p>
+      <w:pPr>
+        <w:pStyle w:val="FirstParagraph"/>
+        <w:numPr>
+          <w:ilvl w:val="1"/>
+          <w:numId w:val="7"/>
+        </w:numPr>
+      </w:pPr>
+      <w:r>
+        <w:t>Investigating long-term adaptation and personalization strategies.</w:t>
+      </w:r>
+    </w:p>
+    <w:p>
+      <w:pPr>
+        <w:pStyle w:val="FirstParagraph"/>
+      </w:pPr>
       <w:r>
         <w:pict w14:anchorId="3B2E3156">
-          <v:rect id="_x0000_i1030" style="width:0;height:1.5pt" o:hralign="center" o:hrstd="t" o:hr="t"/>
+          <v:rect id="_x0000_i1049" style="width:0;height:1.5pt" o:hralign="center" o:hrstd="t" o:hr="t"/>
         </w:pict>
       </w:r>
+    </w:p>
+    <w:p>
+      <w:pPr>
+        <w:pStyle w:val="FirstParagraph"/>
+        <w:rPr>
+          <w:b/>
+          <w:bCs/>
+        </w:rPr>
+      </w:pPr>
+    </w:p>
+    <w:p>
+      <w:pPr>
+        <w:pStyle w:val="FirstParagraph"/>
+        <w:rPr>
+          <w:b/>
+          <w:bCs/>
+        </w:rPr>
+      </w:pPr>
+    </w:p>
+    <w:p>
+      <w:pPr>
+        <w:pStyle w:val="FirstParagraph"/>
+        <w:rPr>
+          <w:b/>
+          <w:bCs/>
+        </w:rPr>
+      </w:pPr>
     </w:p>
     <w:p>
       <w:pPr>
@@ -1247,7 +1761,7 @@
 </file>
 
 <file path=word/numbering.xml><?xml version="1.0" encoding="utf-8"?>
-<w:numbering xmlns:wpc="http://schemas.microsoft.com/office/word/2010/wordprocessingCanvas" xmlns:cx="http://schemas.microsoft.com/office/drawing/2014/chartex" xmlns:cx1="http://schemas.microsoft.com/office/drawing/2015/9/8/chartex" xmlns:cx2="http://schemas.microsoft.com/office/drawing/2015/10/21/chartex" xmlns:cx3="http://schemas.microsoft.com/office/drawing/2016/5/9/chartex" xmlns:cx4="http://schemas.microsoft.com/office/drawing/2016/5/10/chartex" xmlns:cx5="http://schemas.microsoft.com/office/drawing/2016/5/11/chartex" xmlns:cx6="http://schemas.microsoft.com/office/drawing/2016/5/12/chartex" xmlns:cx7="http://schemas.microsoft.com/office/drawing/2016/5/13/chartex" xmlns:cx8="http://schemas.microsoft.com/office/drawing/2016/5/14/chartex" xmlns:mc="http://schemas.openxmlformats.org/markup-compatibility/2006" xmlns:aink="http://schemas.microsoft.com/office/drawing/2016/ink" xmlns:am3d="http://schemas.microsoft.com/office/drawing/2017/model3d" xmlns:o="urn:schemas-microsoft-com:office:office" xmlns:oel="http://schemas.microsoft.com/office/2019/extlst" xmlns:r="http://schemas.openxmlformats.org/officeDocument/2006/relationships" xmlns:m="http://schemas.openxmlformats.org/officeDocument/2006/math" xmlns:v="urn:schemas-microsoft-com:vml" xmlns:wp14="http://schemas.microsoft.com/office/word/2010/wordprocessingDrawing" xmlns:wp="http://schemas.openxmlformats.org/drawingml/2006/wordprocessingDrawing" xmlns:w10="urn:schemas-microsoft-com:office:word" xmlns:w="http://schemas.openxmlformats.org/wordprocessingml/2006/main" xmlns:w14="http://schemas.microsoft.com/office/word/2010/wordml" xmlns:w15="http://schemas.microsoft.com/office/word/2012/wordml" xmlns:w16cex="http://schemas.microsoft.com/office/word/2018/wordml/cex" xmlns:w16cid="http://schemas.microsoft.com/office/word/2016/wordml/cid" xmlns:w16="http://schemas.microsoft.com/office/word/2018/wordml" xmlns:w16sdtdh="http://schemas.microsoft.com/office/word/2020/wordml/sdtdatahash" xmlns:w16se="http://schemas.microsoft.com/office/word/2015/wordml/symex" xmlns:wpg="http://schemas.microsoft.com/office/word/2010/wordprocessingGroup" xmlns:wpi="http://schemas.microsoft.com/office/word/2010/wordprocessingInk" xmlns:wne="http://schemas.microsoft.com/office/word/2006/wordml" xmlns:wps="http://schemas.microsoft.com/office/word/2010/wordprocessingShape" mc:Ignorable="w14 w15 w16se w16cid w16 w16cex w16sdtdh wp14">
+<w:numbering xmlns:wpc="http://schemas.microsoft.com/office/word/2010/wordprocessingCanvas" xmlns:cx="http://schemas.microsoft.com/office/drawing/2014/chartex" xmlns:cx1="http://schemas.microsoft.com/office/drawing/2015/9/8/chartex" xmlns:cx2="http://schemas.microsoft.com/office/drawing/2015/10/21/chartex" xmlns:cx3="http://schemas.microsoft.com/office/drawing/2016/5/9/chartex" xmlns:cx4="http://schemas.microsoft.com/office/drawing/2016/5/10/chartex" xmlns:cx5="http://schemas.microsoft.com/office/drawing/2016/5/11/chartex" xmlns:cx6="http://schemas.microsoft.com/office/drawing/2016/5/12/chartex" xmlns:cx7="http://schemas.microsoft.com/office/drawing/2016/5/13/chartex" xmlns:cx8="http://schemas.microsoft.com/office/drawing/2016/5/14/chartex" xmlns:mc="http://schemas.openxmlformats.org/markup-compatibility/2006" xmlns:aink="http://schemas.microsoft.com/office/drawing/2016/ink" xmlns:am3d="http://schemas.microsoft.com/office/drawing/2017/model3d" xmlns:o="urn:schemas-microsoft-com:office:office" xmlns:oel="http://schemas.microsoft.com/office/2019/extlst" xmlns:r="http://schemas.openxmlformats.org/officeDocument/2006/relationships" xmlns:m="http://schemas.openxmlformats.org/officeDocument/2006/math" xmlns:v="urn:schemas-microsoft-com:vml" xmlns:wp14="http://schemas.microsoft.com/office/word/2010/wordprocessingDrawing" xmlns:wp="http://schemas.openxmlformats.org/drawingml/2006/wordprocessingDrawing" xmlns:w10="urn:schemas-microsoft-com:office:word" xmlns:w="http://schemas.openxmlformats.org/wordprocessingml/2006/main" xmlns:w14="http://schemas.microsoft.com/office/word/2010/wordml" xmlns:w15="http://schemas.microsoft.com/office/word/2012/wordml" xmlns:w16cex="http://schemas.microsoft.com/office/word/2018/wordml/cex" xmlns:w16cid="http://schemas.microsoft.com/office/word/2016/wordml/cid" xmlns:w16="http://schemas.microsoft.com/office/word/2018/wordml" xmlns:w16du="http://schemas.microsoft.com/office/word/2023/wordml/word16du" xmlns:w16sdtdh="http://schemas.microsoft.com/office/word/2020/wordml/sdtdatahash" xmlns:w16sdtfl="http://schemas.microsoft.com/office/word/2024/wordml/sdtformatlock" xmlns:w16se="http://schemas.microsoft.com/office/word/2015/wordml/symex" xmlns:wpg="http://schemas.microsoft.com/office/word/2010/wordprocessingGroup" xmlns:wpi="http://schemas.microsoft.com/office/word/2010/wordprocessingInk" xmlns:wne="http://schemas.microsoft.com/office/word/2006/wordml" xmlns:wps="http://schemas.microsoft.com/office/word/2010/wordprocessingShape" mc:Ignorable="w14 w15 w16se w16cid w16 w16cex w16sdtdh w16sdtfl w16du wp14">
   <w:abstractNum w:abstractNumId="0" w15:restartNumberingAfterBreak="0">
     <w:nsid w:val="0000A991"/>
     <w:multiLevelType w:val="multilevel"/>
@@ -1352,14 +1866,862 @@
       </w:rPr>
     </w:lvl>
   </w:abstractNum>
+  <w:abstractNum w:abstractNumId="1" w15:restartNumberingAfterBreak="0">
+    <w:nsid w:val="2DF601DD"/>
+    <w:multiLevelType w:val="multilevel"/>
+    <w:tmpl w:val="41A0E7E2"/>
+    <w:lvl w:ilvl="0">
+      <w:start w:val="1"/>
+      <w:numFmt w:val="bullet"/>
+      <w:lvlText w:val=""/>
+      <w:lvlJc w:val="left"/>
+      <w:pPr>
+        <w:tabs>
+          <w:tab w:val="num" w:pos="720"/>
+        </w:tabs>
+        <w:ind w:left="720" w:hanging="360"/>
+      </w:pPr>
+      <w:rPr>
+        <w:rFonts w:ascii="Symbol" w:hAnsi="Symbol" w:hint="default"/>
+        <w:sz w:val="20"/>
+      </w:rPr>
+    </w:lvl>
+    <w:lvl w:ilvl="1" w:tentative="1">
+      <w:start w:val="1"/>
+      <w:numFmt w:val="bullet"/>
+      <w:lvlText w:val="o"/>
+      <w:lvlJc w:val="left"/>
+      <w:pPr>
+        <w:tabs>
+          <w:tab w:val="num" w:pos="1440"/>
+        </w:tabs>
+        <w:ind w:left="1440" w:hanging="360"/>
+      </w:pPr>
+      <w:rPr>
+        <w:rFonts w:ascii="Courier New" w:hAnsi="Courier New" w:hint="default"/>
+        <w:sz w:val="20"/>
+      </w:rPr>
+    </w:lvl>
+    <w:lvl w:ilvl="2" w:tentative="1">
+      <w:start w:val="1"/>
+      <w:numFmt w:val="bullet"/>
+      <w:lvlText w:val=""/>
+      <w:lvlJc w:val="left"/>
+      <w:pPr>
+        <w:tabs>
+          <w:tab w:val="num" w:pos="2160"/>
+        </w:tabs>
+        <w:ind w:left="2160" w:hanging="360"/>
+      </w:pPr>
+      <w:rPr>
+        <w:rFonts w:ascii="Wingdings" w:hAnsi="Wingdings" w:hint="default"/>
+        <w:sz w:val="20"/>
+      </w:rPr>
+    </w:lvl>
+    <w:lvl w:ilvl="3" w:tentative="1">
+      <w:start w:val="1"/>
+      <w:numFmt w:val="bullet"/>
+      <w:lvlText w:val=""/>
+      <w:lvlJc w:val="left"/>
+      <w:pPr>
+        <w:tabs>
+          <w:tab w:val="num" w:pos="2880"/>
+        </w:tabs>
+        <w:ind w:left="2880" w:hanging="360"/>
+      </w:pPr>
+      <w:rPr>
+        <w:rFonts w:ascii="Wingdings" w:hAnsi="Wingdings" w:hint="default"/>
+        <w:sz w:val="20"/>
+      </w:rPr>
+    </w:lvl>
+    <w:lvl w:ilvl="4" w:tentative="1">
+      <w:start w:val="1"/>
+      <w:numFmt w:val="bullet"/>
+      <w:lvlText w:val=""/>
+      <w:lvlJc w:val="left"/>
+      <w:pPr>
+        <w:tabs>
+          <w:tab w:val="num" w:pos="3600"/>
+        </w:tabs>
+        <w:ind w:left="3600" w:hanging="360"/>
+      </w:pPr>
+      <w:rPr>
+        <w:rFonts w:ascii="Wingdings" w:hAnsi="Wingdings" w:hint="default"/>
+        <w:sz w:val="20"/>
+      </w:rPr>
+    </w:lvl>
+    <w:lvl w:ilvl="5" w:tentative="1">
+      <w:start w:val="1"/>
+      <w:numFmt w:val="bullet"/>
+      <w:lvlText w:val=""/>
+      <w:lvlJc w:val="left"/>
+      <w:pPr>
+        <w:tabs>
+          <w:tab w:val="num" w:pos="4320"/>
+        </w:tabs>
+        <w:ind w:left="4320" w:hanging="360"/>
+      </w:pPr>
+      <w:rPr>
+        <w:rFonts w:ascii="Wingdings" w:hAnsi="Wingdings" w:hint="default"/>
+        <w:sz w:val="20"/>
+      </w:rPr>
+    </w:lvl>
+    <w:lvl w:ilvl="6" w:tentative="1">
+      <w:start w:val="1"/>
+      <w:numFmt w:val="bullet"/>
+      <w:lvlText w:val=""/>
+      <w:lvlJc w:val="left"/>
+      <w:pPr>
+        <w:tabs>
+          <w:tab w:val="num" w:pos="5040"/>
+        </w:tabs>
+        <w:ind w:left="5040" w:hanging="360"/>
+      </w:pPr>
+      <w:rPr>
+        <w:rFonts w:ascii="Wingdings" w:hAnsi="Wingdings" w:hint="default"/>
+        <w:sz w:val="20"/>
+      </w:rPr>
+    </w:lvl>
+    <w:lvl w:ilvl="7" w:tentative="1">
+      <w:start w:val="1"/>
+      <w:numFmt w:val="bullet"/>
+      <w:lvlText w:val=""/>
+      <w:lvlJc w:val="left"/>
+      <w:pPr>
+        <w:tabs>
+          <w:tab w:val="num" w:pos="5760"/>
+        </w:tabs>
+        <w:ind w:left="5760" w:hanging="360"/>
+      </w:pPr>
+      <w:rPr>
+        <w:rFonts w:ascii="Wingdings" w:hAnsi="Wingdings" w:hint="default"/>
+        <w:sz w:val="20"/>
+      </w:rPr>
+    </w:lvl>
+    <w:lvl w:ilvl="8" w:tentative="1">
+      <w:start w:val="1"/>
+      <w:numFmt w:val="bullet"/>
+      <w:lvlText w:val=""/>
+      <w:lvlJc w:val="left"/>
+      <w:pPr>
+        <w:tabs>
+          <w:tab w:val="num" w:pos="6480"/>
+        </w:tabs>
+        <w:ind w:left="6480" w:hanging="360"/>
+      </w:pPr>
+      <w:rPr>
+        <w:rFonts w:ascii="Wingdings" w:hAnsi="Wingdings" w:hint="default"/>
+        <w:sz w:val="20"/>
+      </w:rPr>
+    </w:lvl>
+  </w:abstractNum>
+  <w:abstractNum w:abstractNumId="2" w15:restartNumberingAfterBreak="0">
+    <w:nsid w:val="36E938B5"/>
+    <w:multiLevelType w:val="multilevel"/>
+    <w:tmpl w:val="4EDEFB64"/>
+    <w:lvl w:ilvl="0">
+      <w:start w:val="1"/>
+      <w:numFmt w:val="decimal"/>
+      <w:lvlText w:val="%1."/>
+      <w:lvlJc w:val="left"/>
+      <w:pPr>
+        <w:tabs>
+          <w:tab w:val="num" w:pos="720"/>
+        </w:tabs>
+        <w:ind w:left="720" w:hanging="360"/>
+      </w:pPr>
+    </w:lvl>
+    <w:lvl w:ilvl="1">
+      <w:start w:val="1"/>
+      <w:numFmt w:val="bullet"/>
+      <w:lvlText w:val="o"/>
+      <w:lvlJc w:val="left"/>
+      <w:pPr>
+        <w:tabs>
+          <w:tab w:val="num" w:pos="1440"/>
+        </w:tabs>
+        <w:ind w:left="1440" w:hanging="360"/>
+      </w:pPr>
+      <w:rPr>
+        <w:rFonts w:ascii="Courier New" w:hAnsi="Courier New" w:hint="default"/>
+        <w:sz w:val="20"/>
+      </w:rPr>
+    </w:lvl>
+    <w:lvl w:ilvl="2" w:tentative="1">
+      <w:start w:val="1"/>
+      <w:numFmt w:val="decimal"/>
+      <w:lvlText w:val="%3."/>
+      <w:lvlJc w:val="left"/>
+      <w:pPr>
+        <w:tabs>
+          <w:tab w:val="num" w:pos="2160"/>
+        </w:tabs>
+        <w:ind w:left="2160" w:hanging="360"/>
+      </w:pPr>
+    </w:lvl>
+    <w:lvl w:ilvl="3" w:tentative="1">
+      <w:start w:val="1"/>
+      <w:numFmt w:val="decimal"/>
+      <w:lvlText w:val="%4."/>
+      <w:lvlJc w:val="left"/>
+      <w:pPr>
+        <w:tabs>
+          <w:tab w:val="num" w:pos="2880"/>
+        </w:tabs>
+        <w:ind w:left="2880" w:hanging="360"/>
+      </w:pPr>
+    </w:lvl>
+    <w:lvl w:ilvl="4" w:tentative="1">
+      <w:start w:val="1"/>
+      <w:numFmt w:val="decimal"/>
+      <w:lvlText w:val="%5."/>
+      <w:lvlJc w:val="left"/>
+      <w:pPr>
+        <w:tabs>
+          <w:tab w:val="num" w:pos="3600"/>
+        </w:tabs>
+        <w:ind w:left="3600" w:hanging="360"/>
+      </w:pPr>
+    </w:lvl>
+    <w:lvl w:ilvl="5" w:tentative="1">
+      <w:start w:val="1"/>
+      <w:numFmt w:val="decimal"/>
+      <w:lvlText w:val="%6."/>
+      <w:lvlJc w:val="left"/>
+      <w:pPr>
+        <w:tabs>
+          <w:tab w:val="num" w:pos="4320"/>
+        </w:tabs>
+        <w:ind w:left="4320" w:hanging="360"/>
+      </w:pPr>
+    </w:lvl>
+    <w:lvl w:ilvl="6" w:tentative="1">
+      <w:start w:val="1"/>
+      <w:numFmt w:val="decimal"/>
+      <w:lvlText w:val="%7."/>
+      <w:lvlJc w:val="left"/>
+      <w:pPr>
+        <w:tabs>
+          <w:tab w:val="num" w:pos="5040"/>
+        </w:tabs>
+        <w:ind w:left="5040" w:hanging="360"/>
+      </w:pPr>
+    </w:lvl>
+    <w:lvl w:ilvl="7" w:tentative="1">
+      <w:start w:val="1"/>
+      <w:numFmt w:val="decimal"/>
+      <w:lvlText w:val="%8."/>
+      <w:lvlJc w:val="left"/>
+      <w:pPr>
+        <w:tabs>
+          <w:tab w:val="num" w:pos="5760"/>
+        </w:tabs>
+        <w:ind w:left="5760" w:hanging="360"/>
+      </w:pPr>
+    </w:lvl>
+    <w:lvl w:ilvl="8" w:tentative="1">
+      <w:start w:val="1"/>
+      <w:numFmt w:val="decimal"/>
+      <w:lvlText w:val="%9."/>
+      <w:lvlJc w:val="left"/>
+      <w:pPr>
+        <w:tabs>
+          <w:tab w:val="num" w:pos="6480"/>
+        </w:tabs>
+        <w:ind w:left="6480" w:hanging="360"/>
+      </w:pPr>
+    </w:lvl>
+  </w:abstractNum>
+  <w:abstractNum w:abstractNumId="3" w15:restartNumberingAfterBreak="0">
+    <w:nsid w:val="3EA04122"/>
+    <w:multiLevelType w:val="multilevel"/>
+    <w:tmpl w:val="10D86BEE"/>
+    <w:lvl w:ilvl="0">
+      <w:start w:val="1"/>
+      <w:numFmt w:val="bullet"/>
+      <w:lvlText w:val=""/>
+      <w:lvlJc w:val="left"/>
+      <w:pPr>
+        <w:tabs>
+          <w:tab w:val="num" w:pos="720"/>
+        </w:tabs>
+        <w:ind w:left="720" w:hanging="360"/>
+      </w:pPr>
+      <w:rPr>
+        <w:rFonts w:ascii="Symbol" w:hAnsi="Symbol" w:hint="default"/>
+        <w:sz w:val="20"/>
+      </w:rPr>
+    </w:lvl>
+    <w:lvl w:ilvl="1" w:tentative="1">
+      <w:start w:val="1"/>
+      <w:numFmt w:val="bullet"/>
+      <w:lvlText w:val="o"/>
+      <w:lvlJc w:val="left"/>
+      <w:pPr>
+        <w:tabs>
+          <w:tab w:val="num" w:pos="1440"/>
+        </w:tabs>
+        <w:ind w:left="1440" w:hanging="360"/>
+      </w:pPr>
+      <w:rPr>
+        <w:rFonts w:ascii="Courier New" w:hAnsi="Courier New" w:hint="default"/>
+        <w:sz w:val="20"/>
+      </w:rPr>
+    </w:lvl>
+    <w:lvl w:ilvl="2" w:tentative="1">
+      <w:start w:val="1"/>
+      <w:numFmt w:val="bullet"/>
+      <w:lvlText w:val=""/>
+      <w:lvlJc w:val="left"/>
+      <w:pPr>
+        <w:tabs>
+          <w:tab w:val="num" w:pos="2160"/>
+        </w:tabs>
+        <w:ind w:left="2160" w:hanging="360"/>
+      </w:pPr>
+      <w:rPr>
+        <w:rFonts w:ascii="Wingdings" w:hAnsi="Wingdings" w:hint="default"/>
+        <w:sz w:val="20"/>
+      </w:rPr>
+    </w:lvl>
+    <w:lvl w:ilvl="3" w:tentative="1">
+      <w:start w:val="1"/>
+      <w:numFmt w:val="bullet"/>
+      <w:lvlText w:val=""/>
+      <w:lvlJc w:val="left"/>
+      <w:pPr>
+        <w:tabs>
+          <w:tab w:val="num" w:pos="2880"/>
+        </w:tabs>
+        <w:ind w:left="2880" w:hanging="360"/>
+      </w:pPr>
+      <w:rPr>
+        <w:rFonts w:ascii="Wingdings" w:hAnsi="Wingdings" w:hint="default"/>
+        <w:sz w:val="20"/>
+      </w:rPr>
+    </w:lvl>
+    <w:lvl w:ilvl="4" w:tentative="1">
+      <w:start w:val="1"/>
+      <w:numFmt w:val="bullet"/>
+      <w:lvlText w:val=""/>
+      <w:lvlJc w:val="left"/>
+      <w:pPr>
+        <w:tabs>
+          <w:tab w:val="num" w:pos="3600"/>
+        </w:tabs>
+        <w:ind w:left="3600" w:hanging="360"/>
+      </w:pPr>
+      <w:rPr>
+        <w:rFonts w:ascii="Wingdings" w:hAnsi="Wingdings" w:hint="default"/>
+        <w:sz w:val="20"/>
+      </w:rPr>
+    </w:lvl>
+    <w:lvl w:ilvl="5" w:tentative="1">
+      <w:start w:val="1"/>
+      <w:numFmt w:val="bullet"/>
+      <w:lvlText w:val=""/>
+      <w:lvlJc w:val="left"/>
+      <w:pPr>
+        <w:tabs>
+          <w:tab w:val="num" w:pos="4320"/>
+        </w:tabs>
+        <w:ind w:left="4320" w:hanging="360"/>
+      </w:pPr>
+      <w:rPr>
+        <w:rFonts w:ascii="Wingdings" w:hAnsi="Wingdings" w:hint="default"/>
+        <w:sz w:val="20"/>
+      </w:rPr>
+    </w:lvl>
+    <w:lvl w:ilvl="6" w:tentative="1">
+      <w:start w:val="1"/>
+      <w:numFmt w:val="bullet"/>
+      <w:lvlText w:val=""/>
+      <w:lvlJc w:val="left"/>
+      <w:pPr>
+        <w:tabs>
+          <w:tab w:val="num" w:pos="5040"/>
+        </w:tabs>
+        <w:ind w:left="5040" w:hanging="360"/>
+      </w:pPr>
+      <w:rPr>
+        <w:rFonts w:ascii="Wingdings" w:hAnsi="Wingdings" w:hint="default"/>
+        <w:sz w:val="20"/>
+      </w:rPr>
+    </w:lvl>
+    <w:lvl w:ilvl="7" w:tentative="1">
+      <w:start w:val="1"/>
+      <w:numFmt w:val="bullet"/>
+      <w:lvlText w:val=""/>
+      <w:lvlJc w:val="left"/>
+      <w:pPr>
+        <w:tabs>
+          <w:tab w:val="num" w:pos="5760"/>
+        </w:tabs>
+        <w:ind w:left="5760" w:hanging="360"/>
+      </w:pPr>
+      <w:rPr>
+        <w:rFonts w:ascii="Wingdings" w:hAnsi="Wingdings" w:hint="default"/>
+        <w:sz w:val="20"/>
+      </w:rPr>
+    </w:lvl>
+    <w:lvl w:ilvl="8" w:tentative="1">
+      <w:start w:val="1"/>
+      <w:numFmt w:val="bullet"/>
+      <w:lvlText w:val=""/>
+      <w:lvlJc w:val="left"/>
+      <w:pPr>
+        <w:tabs>
+          <w:tab w:val="num" w:pos="6480"/>
+        </w:tabs>
+        <w:ind w:left="6480" w:hanging="360"/>
+      </w:pPr>
+      <w:rPr>
+        <w:rFonts w:ascii="Wingdings" w:hAnsi="Wingdings" w:hint="default"/>
+        <w:sz w:val="20"/>
+      </w:rPr>
+    </w:lvl>
+  </w:abstractNum>
+  <w:abstractNum w:abstractNumId="4" w15:restartNumberingAfterBreak="0">
+    <w:nsid w:val="457E2CAA"/>
+    <w:multiLevelType w:val="multilevel"/>
+    <w:tmpl w:val="68DE6B2E"/>
+    <w:lvl w:ilvl="0">
+      <w:start w:val="1"/>
+      <w:numFmt w:val="bullet"/>
+      <w:lvlText w:val=""/>
+      <w:lvlJc w:val="left"/>
+      <w:pPr>
+        <w:tabs>
+          <w:tab w:val="num" w:pos="720"/>
+        </w:tabs>
+        <w:ind w:left="720" w:hanging="360"/>
+      </w:pPr>
+      <w:rPr>
+        <w:rFonts w:ascii="Symbol" w:hAnsi="Symbol" w:hint="default"/>
+        <w:sz w:val="20"/>
+      </w:rPr>
+    </w:lvl>
+    <w:lvl w:ilvl="1" w:tentative="1">
+      <w:start w:val="1"/>
+      <w:numFmt w:val="bullet"/>
+      <w:lvlText w:val="o"/>
+      <w:lvlJc w:val="left"/>
+      <w:pPr>
+        <w:tabs>
+          <w:tab w:val="num" w:pos="1440"/>
+        </w:tabs>
+        <w:ind w:left="1440" w:hanging="360"/>
+      </w:pPr>
+      <w:rPr>
+        <w:rFonts w:ascii="Courier New" w:hAnsi="Courier New" w:hint="default"/>
+        <w:sz w:val="20"/>
+      </w:rPr>
+    </w:lvl>
+    <w:lvl w:ilvl="2" w:tentative="1">
+      <w:start w:val="1"/>
+      <w:numFmt w:val="bullet"/>
+      <w:lvlText w:val=""/>
+      <w:lvlJc w:val="left"/>
+      <w:pPr>
+        <w:tabs>
+          <w:tab w:val="num" w:pos="2160"/>
+        </w:tabs>
+        <w:ind w:left="2160" w:hanging="360"/>
+      </w:pPr>
+      <w:rPr>
+        <w:rFonts w:ascii="Wingdings" w:hAnsi="Wingdings" w:hint="default"/>
+        <w:sz w:val="20"/>
+      </w:rPr>
+    </w:lvl>
+    <w:lvl w:ilvl="3" w:tentative="1">
+      <w:start w:val="1"/>
+      <w:numFmt w:val="bullet"/>
+      <w:lvlText w:val=""/>
+      <w:lvlJc w:val="left"/>
+      <w:pPr>
+        <w:tabs>
+          <w:tab w:val="num" w:pos="2880"/>
+        </w:tabs>
+        <w:ind w:left="2880" w:hanging="360"/>
+      </w:pPr>
+      <w:rPr>
+        <w:rFonts w:ascii="Wingdings" w:hAnsi="Wingdings" w:hint="default"/>
+        <w:sz w:val="20"/>
+      </w:rPr>
+    </w:lvl>
+    <w:lvl w:ilvl="4" w:tentative="1">
+      <w:start w:val="1"/>
+      <w:numFmt w:val="bullet"/>
+      <w:lvlText w:val=""/>
+      <w:lvlJc w:val="left"/>
+      <w:pPr>
+        <w:tabs>
+          <w:tab w:val="num" w:pos="3600"/>
+        </w:tabs>
+        <w:ind w:left="3600" w:hanging="360"/>
+      </w:pPr>
+      <w:rPr>
+        <w:rFonts w:ascii="Wingdings" w:hAnsi="Wingdings" w:hint="default"/>
+        <w:sz w:val="20"/>
+      </w:rPr>
+    </w:lvl>
+    <w:lvl w:ilvl="5" w:tentative="1">
+      <w:start w:val="1"/>
+      <w:numFmt w:val="bullet"/>
+      <w:lvlText w:val=""/>
+      <w:lvlJc w:val="left"/>
+      <w:pPr>
+        <w:tabs>
+          <w:tab w:val="num" w:pos="4320"/>
+        </w:tabs>
+        <w:ind w:left="4320" w:hanging="360"/>
+      </w:pPr>
+      <w:rPr>
+        <w:rFonts w:ascii="Wingdings" w:hAnsi="Wingdings" w:hint="default"/>
+        <w:sz w:val="20"/>
+      </w:rPr>
+    </w:lvl>
+    <w:lvl w:ilvl="6" w:tentative="1">
+      <w:start w:val="1"/>
+      <w:numFmt w:val="bullet"/>
+      <w:lvlText w:val=""/>
+      <w:lvlJc w:val="left"/>
+      <w:pPr>
+        <w:tabs>
+          <w:tab w:val="num" w:pos="5040"/>
+        </w:tabs>
+        <w:ind w:left="5040" w:hanging="360"/>
+      </w:pPr>
+      <w:rPr>
+        <w:rFonts w:ascii="Wingdings" w:hAnsi="Wingdings" w:hint="default"/>
+        <w:sz w:val="20"/>
+      </w:rPr>
+    </w:lvl>
+    <w:lvl w:ilvl="7" w:tentative="1">
+      <w:start w:val="1"/>
+      <w:numFmt w:val="bullet"/>
+      <w:lvlText w:val=""/>
+      <w:lvlJc w:val="left"/>
+      <w:pPr>
+        <w:tabs>
+          <w:tab w:val="num" w:pos="5760"/>
+        </w:tabs>
+        <w:ind w:left="5760" w:hanging="360"/>
+      </w:pPr>
+      <w:rPr>
+        <w:rFonts w:ascii="Wingdings" w:hAnsi="Wingdings" w:hint="default"/>
+        <w:sz w:val="20"/>
+      </w:rPr>
+    </w:lvl>
+    <w:lvl w:ilvl="8" w:tentative="1">
+      <w:start w:val="1"/>
+      <w:numFmt w:val="bullet"/>
+      <w:lvlText w:val=""/>
+      <w:lvlJc w:val="left"/>
+      <w:pPr>
+        <w:tabs>
+          <w:tab w:val="num" w:pos="6480"/>
+        </w:tabs>
+        <w:ind w:left="6480" w:hanging="360"/>
+      </w:pPr>
+      <w:rPr>
+        <w:rFonts w:ascii="Wingdings" w:hAnsi="Wingdings" w:hint="default"/>
+        <w:sz w:val="20"/>
+      </w:rPr>
+    </w:lvl>
+  </w:abstractNum>
+  <w:abstractNum w:abstractNumId="5" w15:restartNumberingAfterBreak="0">
+    <w:nsid w:val="699551D0"/>
+    <w:multiLevelType w:val="multilevel"/>
+    <w:tmpl w:val="9AF89AAA"/>
+    <w:lvl w:ilvl="0">
+      <w:start w:val="1"/>
+      <w:numFmt w:val="decimal"/>
+      <w:lvlText w:val="%1."/>
+      <w:lvlJc w:val="left"/>
+      <w:pPr>
+        <w:tabs>
+          <w:tab w:val="num" w:pos="720"/>
+        </w:tabs>
+        <w:ind w:left="720" w:hanging="360"/>
+      </w:pPr>
+    </w:lvl>
+    <w:lvl w:ilvl="1">
+      <w:start w:val="1"/>
+      <w:numFmt w:val="bullet"/>
+      <w:lvlText w:val="o"/>
+      <w:lvlJc w:val="left"/>
+      <w:pPr>
+        <w:tabs>
+          <w:tab w:val="num" w:pos="1440"/>
+        </w:tabs>
+        <w:ind w:left="1440" w:hanging="360"/>
+      </w:pPr>
+      <w:rPr>
+        <w:rFonts w:ascii="Courier New" w:hAnsi="Courier New" w:hint="default"/>
+        <w:sz w:val="20"/>
+      </w:rPr>
+    </w:lvl>
+    <w:lvl w:ilvl="2" w:tentative="1">
+      <w:start w:val="1"/>
+      <w:numFmt w:val="decimal"/>
+      <w:lvlText w:val="%3."/>
+      <w:lvlJc w:val="left"/>
+      <w:pPr>
+        <w:tabs>
+          <w:tab w:val="num" w:pos="2160"/>
+        </w:tabs>
+        <w:ind w:left="2160" w:hanging="360"/>
+      </w:pPr>
+    </w:lvl>
+    <w:lvl w:ilvl="3" w:tentative="1">
+      <w:start w:val="1"/>
+      <w:numFmt w:val="decimal"/>
+      <w:lvlText w:val="%4."/>
+      <w:lvlJc w:val="left"/>
+      <w:pPr>
+        <w:tabs>
+          <w:tab w:val="num" w:pos="2880"/>
+        </w:tabs>
+        <w:ind w:left="2880" w:hanging="360"/>
+      </w:pPr>
+    </w:lvl>
+    <w:lvl w:ilvl="4" w:tentative="1">
+      <w:start w:val="1"/>
+      <w:numFmt w:val="decimal"/>
+      <w:lvlText w:val="%5."/>
+      <w:lvlJc w:val="left"/>
+      <w:pPr>
+        <w:tabs>
+          <w:tab w:val="num" w:pos="3600"/>
+        </w:tabs>
+        <w:ind w:left="3600" w:hanging="360"/>
+      </w:pPr>
+    </w:lvl>
+    <w:lvl w:ilvl="5" w:tentative="1">
+      <w:start w:val="1"/>
+      <w:numFmt w:val="decimal"/>
+      <w:lvlText w:val="%6."/>
+      <w:lvlJc w:val="left"/>
+      <w:pPr>
+        <w:tabs>
+          <w:tab w:val="num" w:pos="4320"/>
+        </w:tabs>
+        <w:ind w:left="4320" w:hanging="360"/>
+      </w:pPr>
+    </w:lvl>
+    <w:lvl w:ilvl="6" w:tentative="1">
+      <w:start w:val="1"/>
+      <w:numFmt w:val="decimal"/>
+      <w:lvlText w:val="%7."/>
+      <w:lvlJc w:val="left"/>
+      <w:pPr>
+        <w:tabs>
+          <w:tab w:val="num" w:pos="5040"/>
+        </w:tabs>
+        <w:ind w:left="5040" w:hanging="360"/>
+      </w:pPr>
+    </w:lvl>
+    <w:lvl w:ilvl="7" w:tentative="1">
+      <w:start w:val="1"/>
+      <w:numFmt w:val="decimal"/>
+      <w:lvlText w:val="%8."/>
+      <w:lvlJc w:val="left"/>
+      <w:pPr>
+        <w:tabs>
+          <w:tab w:val="num" w:pos="5760"/>
+        </w:tabs>
+        <w:ind w:left="5760" w:hanging="360"/>
+      </w:pPr>
+    </w:lvl>
+    <w:lvl w:ilvl="8" w:tentative="1">
+      <w:start w:val="1"/>
+      <w:numFmt w:val="decimal"/>
+      <w:lvlText w:val="%9."/>
+      <w:lvlJc w:val="left"/>
+      <w:pPr>
+        <w:tabs>
+          <w:tab w:val="num" w:pos="6480"/>
+        </w:tabs>
+        <w:ind w:left="6480" w:hanging="360"/>
+      </w:pPr>
+    </w:lvl>
+  </w:abstractNum>
+  <w:abstractNum w:abstractNumId="6" w15:restartNumberingAfterBreak="0">
+    <w:nsid w:val="6F5863F4"/>
+    <w:multiLevelType w:val="multilevel"/>
+    <w:tmpl w:val="8C5AF068"/>
+    <w:lvl w:ilvl="0">
+      <w:start w:val="1"/>
+      <w:numFmt w:val="bullet"/>
+      <w:lvlText w:val=""/>
+      <w:lvlJc w:val="left"/>
+      <w:pPr>
+        <w:tabs>
+          <w:tab w:val="num" w:pos="720"/>
+        </w:tabs>
+        <w:ind w:left="720" w:hanging="360"/>
+      </w:pPr>
+      <w:rPr>
+        <w:rFonts w:ascii="Symbol" w:hAnsi="Symbol" w:hint="default"/>
+        <w:sz w:val="20"/>
+      </w:rPr>
+    </w:lvl>
+    <w:lvl w:ilvl="1" w:tentative="1">
+      <w:start w:val="1"/>
+      <w:numFmt w:val="bullet"/>
+      <w:lvlText w:val="o"/>
+      <w:lvlJc w:val="left"/>
+      <w:pPr>
+        <w:tabs>
+          <w:tab w:val="num" w:pos="1440"/>
+        </w:tabs>
+        <w:ind w:left="1440" w:hanging="360"/>
+      </w:pPr>
+      <w:rPr>
+        <w:rFonts w:ascii="Courier New" w:hAnsi="Courier New" w:hint="default"/>
+        <w:sz w:val="20"/>
+      </w:rPr>
+    </w:lvl>
+    <w:lvl w:ilvl="2" w:tentative="1">
+      <w:start w:val="1"/>
+      <w:numFmt w:val="bullet"/>
+      <w:lvlText w:val=""/>
+      <w:lvlJc w:val="left"/>
+      <w:pPr>
+        <w:tabs>
+          <w:tab w:val="num" w:pos="2160"/>
+        </w:tabs>
+        <w:ind w:left="2160" w:hanging="360"/>
+      </w:pPr>
+      <w:rPr>
+        <w:rFonts w:ascii="Wingdings" w:hAnsi="Wingdings" w:hint="default"/>
+        <w:sz w:val="20"/>
+      </w:rPr>
+    </w:lvl>
+    <w:lvl w:ilvl="3" w:tentative="1">
+      <w:start w:val="1"/>
+      <w:numFmt w:val="bullet"/>
+      <w:lvlText w:val=""/>
+      <w:lvlJc w:val="left"/>
+      <w:pPr>
+        <w:tabs>
+          <w:tab w:val="num" w:pos="2880"/>
+        </w:tabs>
+        <w:ind w:left="2880" w:hanging="360"/>
+      </w:pPr>
+      <w:rPr>
+        <w:rFonts w:ascii="Wingdings" w:hAnsi="Wingdings" w:hint="default"/>
+        <w:sz w:val="20"/>
+      </w:rPr>
+    </w:lvl>
+    <w:lvl w:ilvl="4" w:tentative="1">
+      <w:start w:val="1"/>
+      <w:numFmt w:val="bullet"/>
+      <w:lvlText w:val=""/>
+      <w:lvlJc w:val="left"/>
+      <w:pPr>
+        <w:tabs>
+          <w:tab w:val="num" w:pos="3600"/>
+        </w:tabs>
+        <w:ind w:left="3600" w:hanging="360"/>
+      </w:pPr>
+      <w:rPr>
+        <w:rFonts w:ascii="Wingdings" w:hAnsi="Wingdings" w:hint="default"/>
+        <w:sz w:val="20"/>
+      </w:rPr>
+    </w:lvl>
+    <w:lvl w:ilvl="5" w:tentative="1">
+      <w:start w:val="1"/>
+      <w:numFmt w:val="bullet"/>
+      <w:lvlText w:val=""/>
+      <w:lvlJc w:val="left"/>
+      <w:pPr>
+        <w:tabs>
+          <w:tab w:val="num" w:pos="4320"/>
+        </w:tabs>
+        <w:ind w:left="4320" w:hanging="360"/>
+      </w:pPr>
+      <w:rPr>
+        <w:rFonts w:ascii="Wingdings" w:hAnsi="Wingdings" w:hint="default"/>
+        <w:sz w:val="20"/>
+      </w:rPr>
+    </w:lvl>
+    <w:lvl w:ilvl="6" w:tentative="1">
+      <w:start w:val="1"/>
+      <w:numFmt w:val="bullet"/>
+      <w:lvlText w:val=""/>
+      <w:lvlJc w:val="left"/>
+      <w:pPr>
+        <w:tabs>
+          <w:tab w:val="num" w:pos="5040"/>
+        </w:tabs>
+        <w:ind w:left="5040" w:hanging="360"/>
+      </w:pPr>
+      <w:rPr>
+        <w:rFonts w:ascii="Wingdings" w:hAnsi="Wingdings" w:hint="default"/>
+        <w:sz w:val="20"/>
+      </w:rPr>
+    </w:lvl>
+    <w:lvl w:ilvl="7" w:tentative="1">
+      <w:start w:val="1"/>
+      <w:numFmt w:val="bullet"/>
+      <w:lvlText w:val=""/>
+      <w:lvlJc w:val="left"/>
+      <w:pPr>
+        <w:tabs>
+          <w:tab w:val="num" w:pos="5760"/>
+        </w:tabs>
+        <w:ind w:left="5760" w:hanging="360"/>
+      </w:pPr>
+      <w:rPr>
+        <w:rFonts w:ascii="Wingdings" w:hAnsi="Wingdings" w:hint="default"/>
+        <w:sz w:val="20"/>
+      </w:rPr>
+    </w:lvl>
+    <w:lvl w:ilvl="8" w:tentative="1">
+      <w:start w:val="1"/>
+      <w:numFmt w:val="bullet"/>
+      <w:lvlText w:val=""/>
+      <w:lvlJc w:val="left"/>
+      <w:pPr>
+        <w:tabs>
+          <w:tab w:val="num" w:pos="6480"/>
+        </w:tabs>
+        <w:ind w:left="6480" w:hanging="360"/>
+      </w:pPr>
+      <w:rPr>
+        <w:rFonts w:ascii="Wingdings" w:hAnsi="Wingdings" w:hint="default"/>
+        <w:sz w:val="20"/>
+      </w:rPr>
+    </w:lvl>
+  </w:abstractNum>
   <w:num w:numId="1" w16cid:durableId="1698964582">
     <w:abstractNumId w:val="0"/>
+  </w:num>
+  <w:num w:numId="2" w16cid:durableId="970669525">
+    <w:abstractNumId w:val="1"/>
+  </w:num>
+  <w:num w:numId="3" w16cid:durableId="270553698">
+    <w:abstractNumId w:val="4"/>
+  </w:num>
+  <w:num w:numId="4" w16cid:durableId="150290115">
+    <w:abstractNumId w:val="3"/>
+  </w:num>
+  <w:num w:numId="5" w16cid:durableId="1075933311">
+    <w:abstractNumId w:val="6"/>
+  </w:num>
+  <w:num w:numId="6" w16cid:durableId="1652102651">
+    <w:abstractNumId w:val="2"/>
+  </w:num>
+  <w:num w:numId="7" w16cid:durableId="233899554">
+    <w:abstractNumId w:val="5"/>
   </w:num>
 </w:numbering>
 </file>
 
 <file path=word/styles.xml><?xml version="1.0" encoding="utf-8"?>
-<w:styles xmlns:mc="http://schemas.openxmlformats.org/markup-compatibility/2006" xmlns:r="http://schemas.openxmlformats.org/officeDocument/2006/relationships" xmlns:w="http://schemas.openxmlformats.org/wordprocessingml/2006/main" xmlns:w14="http://schemas.microsoft.com/office/word/2010/wordml" xmlns:w15="http://schemas.microsoft.com/office/word/2012/wordml" xmlns:w16cex="http://schemas.microsoft.com/office/word/2018/wordml/cex" xmlns:w16cid="http://schemas.microsoft.com/office/word/2016/wordml/cid" xmlns:w16="http://schemas.microsoft.com/office/word/2018/wordml" xmlns:w16sdtdh="http://schemas.microsoft.com/office/word/2020/wordml/sdtdatahash" xmlns:w16se="http://schemas.microsoft.com/office/word/2015/wordml/symex" mc:Ignorable="w14 w15 w16se w16cid w16 w16cex w16sdtdh">
+<w:styles xmlns:mc="http://schemas.openxmlformats.org/markup-compatibility/2006" xmlns:r="http://schemas.openxmlformats.org/officeDocument/2006/relationships" xmlns:w="http://schemas.openxmlformats.org/wordprocessingml/2006/main" xmlns:w14="http://schemas.microsoft.com/office/word/2010/wordml" xmlns:w15="http://schemas.microsoft.com/office/word/2012/wordml" xmlns:w16cex="http://schemas.microsoft.com/office/word/2018/wordml/cex" xmlns:w16cid="http://schemas.microsoft.com/office/word/2016/wordml/cid" xmlns:w16="http://schemas.microsoft.com/office/word/2018/wordml" xmlns:w16du="http://schemas.microsoft.com/office/word/2023/wordml/word16du" xmlns:w16sdtdh="http://schemas.microsoft.com/office/word/2020/wordml/sdtdatahash" xmlns:w16sdtfl="http://schemas.microsoft.com/office/word/2024/wordml/sdtformatlock" xmlns:w16se="http://schemas.microsoft.com/office/word/2015/wordml/symex" mc:Ignorable="w14 w15 w16se w16cid w16 w16cex w16sdtdh w16sdtfl w16du">
   <w:docDefaults>
     <w:rPrDefault>
       <w:rPr>
@@ -1770,10 +3132,30 @@
       <w14:ligatures w14:val="none"/>
     </w:rPr>
   </w:style>
+  <w:style w:type="paragraph" w:styleId="Heading3">
+    <w:name w:val="heading 3"/>
+    <w:basedOn w:val="Normal"/>
+    <w:next w:val="Normal"/>
+    <w:link w:val="Heading3Char"/>
+    <w:uiPriority w:val="9"/>
+    <w:semiHidden/>
+    <w:unhideWhenUsed/>
+    <w:qFormat/>
+    <w:rsid w:val="006B1A9F"/>
+    <w:pPr>
+      <w:keepNext/>
+      <w:keepLines/>
+      <w:spacing w:before="40" w:after="0"/>
+      <w:outlineLvl w:val="2"/>
+    </w:pPr>
+    <w:rPr>
+      <w:rFonts w:asciiTheme="majorHAnsi" w:eastAsiaTheme="majorEastAsia" w:hAnsiTheme="majorHAnsi" w:cstheme="majorBidi"/>
+      <w:color w:val="1F3763" w:themeColor="accent1" w:themeShade="7F"/>
+    </w:rPr>
+  </w:style>
   <w:style w:type="character" w:default="1" w:styleId="DefaultParagraphFont">
     <w:name w:val="Default Paragraph Font"/>
     <w:uiPriority w:val="1"/>
-    <w:semiHidden/>
     <w:unhideWhenUsed/>
   </w:style>
   <w:style w:type="table" w:default="1" w:styleId="TableNormal">
@@ -1839,6 +3221,34 @@
     <w:pPr>
       <w:spacing w:before="36" w:after="36"/>
     </w:pPr>
+  </w:style>
+  <w:style w:type="paragraph" w:styleId="NormalWeb">
+    <w:name w:val="Normal (Web)"/>
+    <w:basedOn w:val="Normal"/>
+    <w:uiPriority w:val="99"/>
+    <w:semiHidden/>
+    <w:unhideWhenUsed/>
+    <w:rsid w:val="001B2C8F"/>
+    <w:rPr>
+      <w:rFonts w:ascii="Times New Roman" w:hAnsi="Times New Roman" w:cs="Times New Roman"/>
+    </w:rPr>
+  </w:style>
+  <w:style w:type="character" w:customStyle="1" w:styleId="Heading3Char">
+    <w:name w:val="Heading 3 Char"/>
+    <w:basedOn w:val="DefaultParagraphFont"/>
+    <w:link w:val="Heading3"/>
+    <w:uiPriority w:val="9"/>
+    <w:semiHidden/>
+    <w:rsid w:val="006B1A9F"/>
+    <w:rPr>
+      <w:rFonts w:asciiTheme="majorHAnsi" w:eastAsiaTheme="majorEastAsia" w:hAnsiTheme="majorHAnsi" w:cstheme="majorBidi"/>
+      <w:color w:val="1F3763" w:themeColor="accent1" w:themeShade="7F"/>
+      <w:kern w:val="0"/>
+      <w:sz w:val="24"/>
+      <w:szCs w:val="24"/>
+      <w:lang w:val="en-US"/>
+      <w14:ligatures w14:val="none"/>
+    </w:rPr>
   </w:style>
 </w:styles>
 </file>

</xml_diff>